<commit_message>
changed non functional requirements
</commit_message>
<xml_diff>
--- a/NFTFinalSRS.docx
+++ b/NFTFinalSRS.docx
@@ -1,6 +1,6 @@
 
 <file path=word/document.xml><?xml version="1.0" encoding="utf-8"?>
-<w:document xmlns:wpc="http://schemas.microsoft.com/office/word/2010/wordprocessingCanvas" xmlns:mc="http://schemas.openxmlformats.org/markup-compatibility/2006" xmlns:o="urn:schemas-microsoft-com:office:office" xmlns:r="http://schemas.openxmlformats.org/officeDocument/2006/relationships" xmlns:m="http://schemas.openxmlformats.org/officeDocument/2006/math" xmlns:v="urn:schemas-microsoft-com:vml" xmlns:wp14="http://schemas.microsoft.com/office/word/2010/wordprocessingDrawing" xmlns:wp="http://schemas.openxmlformats.org/drawingml/2006/wordprocessingDrawing" xmlns:w10="urn:schemas-microsoft-com:office:word" xmlns:w="http://schemas.openxmlformats.org/wordprocessingml/2006/main" xmlns:w14="http://schemas.microsoft.com/office/word/2010/wordml" xmlns:w15="http://schemas.microsoft.com/office/word/2012/wordml" xmlns:wpg="http://schemas.microsoft.com/office/word/2010/wordprocessingGroup" xmlns:wpi="http://schemas.microsoft.com/office/word/2010/wordprocessingInk" xmlns:wne="http://schemas.microsoft.com/office/word/2006/wordml" xmlns:wps="http://schemas.microsoft.com/office/word/2010/wordprocessingShape" mc:Ignorable="w14 w15 wp14">
+<w:document xmlns:ve="http://schemas.openxmlformats.org/markup-compatibility/2006" xmlns:o="urn:schemas-microsoft-com:office:office" xmlns:r="http://schemas.openxmlformats.org/officeDocument/2006/relationships" xmlns:m="http://schemas.openxmlformats.org/officeDocument/2006/math" xmlns:v="urn:schemas-microsoft-com:vml" xmlns:wp="http://schemas.openxmlformats.org/drawingml/2006/wordprocessingDrawing" xmlns:w10="urn:schemas-microsoft-com:office:word" xmlns:w="http://schemas.openxmlformats.org/wordprocessingml/2006/main" xmlns:wne="http://schemas.microsoft.com/office/word/2006/wordml">
   <w:body>
     <w:p/>
     <w:p/>
@@ -224,6 +224,12 @@
     <w:p/>
     <w:sdt>
       <w:sdtPr>
+        <w:rPr>
+          <w:rFonts w:ascii="Times New Roman" w:eastAsiaTheme="minorHAnsi" w:hAnsi="Times New Roman" w:cs="Times New Roman"/>
+          <w:color w:val="auto"/>
+          <w:sz w:val="24"/>
+          <w:szCs w:val="24"/>
+        </w:rPr>
         <w:id w:val="1435867825"/>
         <w:docPartObj>
           <w:docPartGallery w:val="Table of Contents"/>
@@ -232,13 +238,9 @@
       </w:sdtPr>
       <w:sdtEndPr>
         <w:rPr>
-          <w:rFonts w:ascii="Times New Roman" w:eastAsiaTheme="minorHAnsi" w:hAnsi="Times New Roman" w:cs="Times New Roman"/>
           <w:b/>
           <w:bCs/>
           <w:noProof/>
-          <w:color w:val="auto"/>
-          <w:sz w:val="24"/>
-          <w:szCs w:val="24"/>
         </w:rPr>
       </w:sdtEndPr>
       <w:sdtContent>
@@ -3912,7 +3914,7 @@
         <w:tblStyle w:val="TableGrid"/>
         <w:tblW w:w="0" w:type="auto"/>
         <w:tblInd w:w="720" w:type="dxa"/>
-        <w:tblLook w:val="04A0" w:firstRow="1" w:lastRow="0" w:firstColumn="1" w:lastColumn="0" w:noHBand="0" w:noVBand="1"/>
+        <w:tblLook w:val="04A0"/>
       </w:tblPr>
       <w:tblGrid>
         <w:gridCol w:w="3415"/>
@@ -4394,10 +4396,10 @@
                     </pic:cNvPicPr>
                   </pic:nvPicPr>
                   <pic:blipFill>
-                    <a:blip r:embed="rId9">
+                    <a:blip r:embed="rId9" cstate="print">
                       <a:extLst>
                         <a:ext uri="{28A0092B-C50C-407E-A947-70E740481C1C}">
-                          <a14:useLocalDpi xmlns:a14="http://schemas.microsoft.com/office/drawing/2010/main" val="0"/>
+                          <a14:useLocalDpi xmlns:a14="http://schemas.microsoft.com/office/drawing/2010/main" xmlns:wps="http://schemas.microsoft.com/office/word/2010/wordprocessingShape" xmlns:wpi="http://schemas.microsoft.com/office/word/2010/wordprocessingInk" xmlns:wpg="http://schemas.microsoft.com/office/word/2010/wordprocessingGroup" xmlns:w15="http://schemas.microsoft.com/office/word/2012/wordml" xmlns:w14="http://schemas.microsoft.com/office/word/2010/wordml" xmlns:w="http://schemas.openxmlformats.org/wordprocessingml/2006/main" xmlns:w10="urn:schemas-microsoft-com:office:word" xmlns:wp14="http://schemas.microsoft.com/office/word/2010/wordprocessingDrawing" xmlns:v="urn:schemas-microsoft-com:vml" xmlns:o="urn:schemas-microsoft-com:office:office" xmlns:mc="http://schemas.openxmlformats.org/markup-compatibility/2006" xmlns:wpc="http://schemas.microsoft.com/office/word/2010/wordprocessingCanvas" xmlns="" val="0"/>
                         </a:ext>
                       </a:extLst>
                     </a:blip>
@@ -4581,7 +4583,7 @@
         <w:tblStyle w:val="TableGrid"/>
         <w:tblW w:w="0" w:type="auto"/>
         <w:tblInd w:w="0" w:type="dxa"/>
-        <w:tblLook w:val="04A0" w:firstRow="1" w:lastRow="0" w:firstColumn="1" w:lastColumn="0" w:noHBand="0" w:noVBand="1"/>
+        <w:tblLook w:val="04A0"/>
       </w:tblPr>
       <w:tblGrid>
         <w:gridCol w:w="4675"/>
@@ -4938,7 +4940,7 @@
         <w:tblStyle w:val="TableGrid"/>
         <w:tblW w:w="0" w:type="auto"/>
         <w:tblInd w:w="0" w:type="dxa"/>
-        <w:tblLook w:val="04A0" w:firstRow="1" w:lastRow="0" w:firstColumn="1" w:lastColumn="0" w:noHBand="0" w:noVBand="1"/>
+        <w:tblLook w:val="04A0"/>
       </w:tblPr>
       <w:tblGrid>
         <w:gridCol w:w="4675"/>
@@ -5148,15 +5150,7 @@
               </w:numPr>
             </w:pPr>
             <w:r>
-              <w:t xml:space="preserve">Admin navigates to </w:t>
-            </w:r>
-            <w:proofErr w:type="gramStart"/>
-            <w:r>
-              <w:t>users</w:t>
-            </w:r>
-            <w:proofErr w:type="gramEnd"/>
-            <w:r>
-              <w:t xml:space="preserve"> page.</w:t>
+              <w:t>Admin navigates to users page.</w:t>
             </w:r>
           </w:p>
           <w:p>
@@ -5253,7 +5247,7 @@
         <w:tblStyle w:val="TableGrid"/>
         <w:tblW w:w="0" w:type="auto"/>
         <w:tblInd w:w="0" w:type="dxa"/>
-        <w:tblLook w:val="04A0" w:firstRow="1" w:lastRow="0" w:firstColumn="1" w:lastColumn="0" w:noHBand="0" w:noVBand="1"/>
+        <w:tblLook w:val="04A0"/>
       </w:tblPr>
       <w:tblGrid>
         <w:gridCol w:w="4675"/>
@@ -5611,7 +5605,7 @@
         <w:tblStyle w:val="TableGrid"/>
         <w:tblW w:w="0" w:type="auto"/>
         <w:tblInd w:w="0" w:type="dxa"/>
-        <w:tblLook w:val="04A0" w:firstRow="1" w:lastRow="0" w:firstColumn="1" w:lastColumn="0" w:noHBand="0" w:noVBand="1"/>
+        <w:tblLook w:val="04A0"/>
       </w:tblPr>
       <w:tblGrid>
         <w:gridCol w:w="4675"/>
@@ -5908,7 +5902,7 @@
         <w:tblStyle w:val="TableGrid"/>
         <w:tblW w:w="0" w:type="auto"/>
         <w:tblInd w:w="0" w:type="dxa"/>
-        <w:tblLook w:val="04A0" w:firstRow="1" w:lastRow="0" w:firstColumn="1" w:lastColumn="0" w:noHBand="0" w:noVBand="1"/>
+        <w:tblLook w:val="04A0"/>
       </w:tblPr>
       <w:tblGrid>
         <w:gridCol w:w="4675"/>
@@ -6213,7 +6207,7 @@
         <w:tblStyle w:val="TableGrid"/>
         <w:tblW w:w="0" w:type="auto"/>
         <w:tblInd w:w="0" w:type="dxa"/>
-        <w:tblLook w:val="04A0" w:firstRow="1" w:lastRow="0" w:firstColumn="1" w:lastColumn="0" w:noHBand="0" w:noVBand="1"/>
+        <w:tblLook w:val="04A0"/>
       </w:tblPr>
       <w:tblGrid>
         <w:gridCol w:w="4675"/>
@@ -6487,7 +6481,7 @@
         <w:tblStyle w:val="TableGrid"/>
         <w:tblW w:w="0" w:type="auto"/>
         <w:tblInd w:w="0" w:type="dxa"/>
-        <w:tblLook w:val="04A0" w:firstRow="1" w:lastRow="0" w:firstColumn="1" w:lastColumn="0" w:noHBand="0" w:noVBand="1"/>
+        <w:tblLook w:val="04A0"/>
       </w:tblPr>
       <w:tblGrid>
         <w:gridCol w:w="4675"/>
@@ -6808,7 +6802,7 @@
         <w:tblStyle w:val="TableGrid"/>
         <w:tblW w:w="0" w:type="auto"/>
         <w:tblInd w:w="0" w:type="dxa"/>
-        <w:tblLook w:val="04A0" w:firstRow="1" w:lastRow="0" w:firstColumn="1" w:lastColumn="0" w:noHBand="0" w:noVBand="1"/>
+        <w:tblLook w:val="04A0"/>
       </w:tblPr>
       <w:tblGrid>
         <w:gridCol w:w="4675"/>
@@ -7074,208 +7068,62 @@
         <w:rPr>
           <w:noProof/>
         </w:rPr>
-        <mc:AlternateContent>
-          <mc:Choice Requires="wps">
-            <w:drawing>
-              <wp:anchor distT="0" distB="0" distL="114300" distR="114300" simplePos="0" relativeHeight="251664384" behindDoc="1" locked="0" layoutInCell="1" allowOverlap="1" wp14:anchorId="61A131FE" wp14:editId="0007B9E4">
-                <wp:simplePos x="0" y="0"/>
-                <wp:positionH relativeFrom="column">
-                  <wp:posOffset>73660</wp:posOffset>
-                </wp:positionH>
-                <wp:positionV relativeFrom="paragraph">
-                  <wp:posOffset>7524750</wp:posOffset>
-                </wp:positionV>
-                <wp:extent cx="5422900" cy="635"/>
-                <wp:effectExtent l="0" t="0" r="0" b="0"/>
-                <wp:wrapTight wrapText="bothSides">
-                  <wp:wrapPolygon edited="0">
-                    <wp:start x="0" y="0"/>
-                    <wp:lineTo x="0" y="21600"/>
-                    <wp:lineTo x="21600" y="21600"/>
-                    <wp:lineTo x="21600" y="0"/>
-                  </wp:wrapPolygon>
-                </wp:wrapTight>
-                <wp:docPr id="19" name="Text Box 19"/>
-                <wp:cNvGraphicFramePr/>
-                <a:graphic xmlns:a="http://schemas.openxmlformats.org/drawingml/2006/main">
-                  <a:graphicData uri="http://schemas.microsoft.com/office/word/2010/wordprocessingShape">
-                    <wps:wsp>
-                      <wps:cNvSpPr txBox="1"/>
-                      <wps:spPr>
-                        <a:xfrm>
-                          <a:off x="0" y="0"/>
-                          <a:ext cx="5422900" cy="635"/>
-                        </a:xfrm>
-                        <a:prstGeom prst="rect">
-                          <a:avLst/>
-                        </a:prstGeom>
-                        <a:solidFill>
-                          <a:prstClr val="white"/>
-                        </a:solidFill>
-                        <a:ln>
-                          <a:noFill/>
-                        </a:ln>
-                        <a:effectLst/>
-                      </wps:spPr>
-                      <wps:txbx>
-                        <w:txbxContent>
-                          <w:p>
-                            <w:pPr>
-                              <w:pStyle w:val="Caption"/>
-                              <w:rPr>
-                                <w:noProof/>
-                              </w:rPr>
-                            </w:pPr>
-                            <w:r>
-                              <w:t>Figure 4.1.1</w:t>
-                            </w:r>
-                          </w:p>
-                        </w:txbxContent>
-                      </wps:txbx>
-                      <wps:bodyPr rot="0" spcFirstLastPara="0" vertOverflow="overflow" horzOverflow="overflow" vert="horz" wrap="square" lIns="0" tIns="0" rIns="0" bIns="0" numCol="1" spcCol="0" rtlCol="0" fromWordArt="0" anchor="t" anchorCtr="0" forceAA="0" compatLnSpc="1">
-                        <a:prstTxWarp prst="textNoShape">
-                          <a:avLst/>
-                        </a:prstTxWarp>
-                        <a:spAutoFit/>
-                      </wps:bodyPr>
-                    </wps:wsp>
-                  </a:graphicData>
-                </a:graphic>
-              </wp:anchor>
-            </w:drawing>
-          </mc:Choice>
-          <mc:Fallback>
-            <w:pict>
-              <v:shapetype w14:anchorId="61A131FE" id="_x0000_t202" coordsize="21600,21600" o:spt="202" path="m,l,21600r21600,l21600,xe">
-                <v:stroke joinstyle="miter"/>
-                <v:path gradientshapeok="t" o:connecttype="rect"/>
-              </v:shapetype>
-              <v:shape id="Text Box 19" o:spid="_x0000_s1026" type="#_x0000_t202" style="position:absolute;margin-left:5.8pt;margin-top:592.5pt;width:427pt;height:.05pt;z-index:-251652096;visibility:visible;mso-wrap-style:square;mso-wrap-distance-left:9pt;mso-wrap-distance-top:0;mso-wrap-distance-right:9pt;mso-wrap-distance-bottom:0;mso-position-horizontal:absolute;mso-position-horizontal-relative:text;mso-position-vertical:absolute;mso-position-vertical-relative:text;v-text-anchor:top" o:gfxdata="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" stroked="f">
-                <v:textbox style="mso-fit-shape-to-text:t" inset="0,0,0,0">
-                  <w:txbxContent>
-                    <w:p>
-                      <w:pPr>
-                        <w:pStyle w:val="Caption"/>
-                        <w:rPr>
-                          <w:noProof/>
-                        </w:rPr>
-                      </w:pPr>
-                      <w:r>
-                        <w:t>Figure 4.1.1</w:t>
-                      </w:r>
-                    </w:p>
-                  </w:txbxContent>
-                </v:textbox>
-                <w10:wrap type="tight"/>
-              </v:shape>
-            </w:pict>
-          </mc:Fallback>
-        </mc:AlternateContent>
+        <w:pict>
+          <v:shapetype id="_x0000_t202" coordsize="21600,21600" o:spt="202" path="m,l,21600r21600,l21600,xe">
+            <v:stroke joinstyle="miter"/>
+            <v:path gradientshapeok="t" o:connecttype="rect"/>
+          </v:shapetype>
+          <v:shape id="Text Box 19" o:spid="_x0000_s1026" type="#_x0000_t202" style="position:absolute;margin-left:5.8pt;margin-top:592.5pt;width:427pt;height:.05pt;z-index:-251652096;visibility:visible" wrapcoords="-38 0 -38 20800 21600 20800 21600 0 -38 0" o:gfxdata="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" stroked="f">
+            <v:textbox style="mso-fit-shape-to-text:t" inset="0,0,0,0">
+              <w:txbxContent>
+                <w:p>
+                  <w:pPr>
+                    <w:pStyle w:val="Caption"/>
+                    <w:rPr>
+                      <w:noProof/>
+                    </w:rPr>
+                  </w:pPr>
+                  <w:r>
+                    <w:t>Figure 4.1.1</w:t>
+                  </w:r>
+                </w:p>
+              </w:txbxContent>
+            </v:textbox>
+            <w10:wrap type="tight"/>
+          </v:shape>
+        </w:pict>
       </w:r>
       <w:r>
         <w:rPr>
           <w:noProof/>
         </w:rPr>
-        <mc:AlternateContent>
-          <mc:Choice Requires="wps">
-            <w:drawing>
-              <wp:anchor distT="0" distB="0" distL="114300" distR="114300" simplePos="0" relativeHeight="251668480" behindDoc="1" locked="0" layoutInCell="1" allowOverlap="1" wp14:anchorId="0365DC71" wp14:editId="75C68741">
-                <wp:simplePos x="0" y="0"/>
-                <wp:positionH relativeFrom="column">
-                  <wp:posOffset>73660</wp:posOffset>
-                </wp:positionH>
-                <wp:positionV relativeFrom="paragraph">
-                  <wp:posOffset>7524750</wp:posOffset>
-                </wp:positionV>
-                <wp:extent cx="5422900" cy="635"/>
-                <wp:effectExtent l="0" t="0" r="0" b="0"/>
-                <wp:wrapTight wrapText="bothSides">
-                  <wp:wrapPolygon edited="0">
-                    <wp:start x="0" y="0"/>
-                    <wp:lineTo x="0" y="21600"/>
-                    <wp:lineTo x="21600" y="21600"/>
-                    <wp:lineTo x="21600" y="0"/>
-                  </wp:wrapPolygon>
-                </wp:wrapTight>
-                <wp:docPr id="21" name="Text Box 21"/>
-                <wp:cNvGraphicFramePr/>
-                <a:graphic xmlns:a="http://schemas.openxmlformats.org/drawingml/2006/main">
-                  <a:graphicData uri="http://schemas.microsoft.com/office/word/2010/wordprocessingShape">
-                    <wps:wsp>
-                      <wps:cNvSpPr txBox="1"/>
-                      <wps:spPr>
-                        <a:xfrm>
-                          <a:off x="0" y="0"/>
-                          <a:ext cx="5422900" cy="635"/>
-                        </a:xfrm>
-                        <a:prstGeom prst="rect">
-                          <a:avLst/>
-                        </a:prstGeom>
-                        <a:solidFill>
-                          <a:prstClr val="white"/>
-                        </a:solidFill>
-                        <a:ln>
-                          <a:noFill/>
-                        </a:ln>
-                        <a:effectLst/>
-                      </wps:spPr>
-                      <wps:txbx>
-                        <w:txbxContent>
-                          <w:p>
-                            <w:pPr>
-                              <w:pStyle w:val="Caption"/>
-                              <w:rPr>
-                                <w:noProof/>
-                              </w:rPr>
-                            </w:pPr>
-                            <w:r>
-                              <w:t>Figure 1: 4.1.1 UML Class Diagram</w:t>
-                            </w:r>
-                          </w:p>
-                        </w:txbxContent>
-                      </wps:txbx>
-                      <wps:bodyPr rot="0" spcFirstLastPara="0" vertOverflow="overflow" horzOverflow="overflow" vert="horz" wrap="square" lIns="0" tIns="0" rIns="0" bIns="0" numCol="1" spcCol="0" rtlCol="0" fromWordArt="0" anchor="t" anchorCtr="0" forceAA="0" compatLnSpc="1">
-                        <a:prstTxWarp prst="textNoShape">
-                          <a:avLst/>
-                        </a:prstTxWarp>
-                        <a:spAutoFit/>
-                      </wps:bodyPr>
-                    </wps:wsp>
-                  </a:graphicData>
-                </a:graphic>
-              </wp:anchor>
-            </w:drawing>
-          </mc:Choice>
-          <mc:Fallback>
-            <w:pict>
-              <v:shape w14:anchorId="0365DC71" id="Text Box 21" o:spid="_x0000_s1027" type="#_x0000_t202" style="position:absolute;margin-left:5.8pt;margin-top:592.5pt;width:427pt;height:.05pt;z-index:-251648000;visibility:visible;mso-wrap-style:square;mso-wrap-distance-left:9pt;mso-wrap-distance-top:0;mso-wrap-distance-right:9pt;mso-wrap-distance-bottom:0;mso-position-horizontal:absolute;mso-position-horizontal-relative:text;mso-position-vertical:absolute;mso-position-vertical-relative:text;v-text-anchor:top" o:gfxdata="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" stroked="f">
-                <v:textbox style="mso-fit-shape-to-text:t" inset="0,0,0,0">
-                  <w:txbxContent>
-                    <w:p>
-                      <w:pPr>
-                        <w:pStyle w:val="Caption"/>
-                        <w:rPr>
-                          <w:noProof/>
-                        </w:rPr>
-                      </w:pPr>
-                      <w:r>
-                        <w:t>Figure 1: 4.1.1 UML Class Diagram</w:t>
-                      </w:r>
-                    </w:p>
-                  </w:txbxContent>
-                </v:textbox>
-                <w10:wrap type="tight"/>
-              </v:shape>
-            </w:pict>
-          </mc:Fallback>
-        </mc:AlternateContent>
+        <w:pict>
+          <v:shape id="Text Box 21" o:spid="_x0000_s1027" type="#_x0000_t202" style="position:absolute;margin-left:5.8pt;margin-top:592.5pt;width:427pt;height:.05pt;z-index:-251648000;visibility:visible" wrapcoords="-38 0 -38 20800 21600 20800 21600 0 -38 0" o:gfxdata="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" stroked="f">
+            <v:textbox style="mso-fit-shape-to-text:t" inset="0,0,0,0">
+              <w:txbxContent>
+                <w:p>
+                  <w:pPr>
+                    <w:pStyle w:val="Caption"/>
+                    <w:rPr>
+                      <w:noProof/>
+                    </w:rPr>
+                  </w:pPr>
+                  <w:r>
+                    <w:t>Figure 1: 4.1.1 UML Class Diagram</w:t>
+                  </w:r>
+                </w:p>
+              </w:txbxContent>
+            </v:textbox>
+            <w10:wrap type="tight"/>
+          </v:shape>
+        </w:pict>
       </w:r>
       <w:r>
         <w:rPr>
           <w:noProof/>
         </w:rPr>
         <w:drawing>
-          <wp:anchor distT="0" distB="0" distL="114300" distR="114300" simplePos="0" relativeHeight="251659264" behindDoc="1" locked="0" layoutInCell="1" allowOverlap="1" wp14:anchorId="01E501F9" wp14:editId="49896D12">
+          <wp:anchor distT="0" distB="0" distL="114300" distR="114300" simplePos="0" relativeHeight="251659264" behindDoc="1" locked="0" layoutInCell="1" allowOverlap="1">
             <wp:simplePos x="0" y="0"/>
             <wp:positionH relativeFrom="margin">
               <wp:posOffset>-872490</wp:posOffset>
@@ -7308,10 +7156,10 @@
                     </pic:cNvPicPr>
                   </pic:nvPicPr>
                   <pic:blipFill>
-                    <a:blip r:embed="rId10">
+                    <a:blip r:embed="rId10" cstate="print">
                       <a:extLst>
                         <a:ext uri="{28A0092B-C50C-407E-A947-70E740481C1C}">
-                          <a14:useLocalDpi xmlns:a14="http://schemas.microsoft.com/office/drawing/2010/main" val="0"/>
+                          <a14:useLocalDpi xmlns:a14="http://schemas.microsoft.com/office/drawing/2010/main" xmlns:wps="http://schemas.microsoft.com/office/word/2010/wordprocessingShape" xmlns:wpi="http://schemas.microsoft.com/office/word/2010/wordprocessingInk" xmlns:wpg="http://schemas.microsoft.com/office/word/2010/wordprocessingGroup" xmlns:w15="http://schemas.microsoft.com/office/word/2012/wordml" xmlns:w14="http://schemas.microsoft.com/office/word/2010/wordml" xmlns:w="http://schemas.openxmlformats.org/wordprocessingml/2006/main" xmlns:w10="urn:schemas-microsoft-com:office:word" xmlns:wp14="http://schemas.microsoft.com/office/word/2010/wordprocessingDrawing" xmlns:v="urn:schemas-microsoft-com:vml" xmlns:o="urn:schemas-microsoft-com:office:office" xmlns:mc="http://schemas.openxmlformats.org/markup-compatibility/2006" xmlns:wpc="http://schemas.microsoft.com/office/word/2010/wordprocessingCanvas" xmlns="" val="0"/>
                         </a:ext>
                       </a:extLst>
                     </a:blip>
@@ -7336,12 +7184,6 @@
                 </pic:pic>
               </a:graphicData>
             </a:graphic>
-            <wp14:sizeRelH relativeFrom="page">
-              <wp14:pctWidth>0</wp14:pctWidth>
-            </wp14:sizeRelH>
-            <wp14:sizeRelV relativeFrom="page">
-              <wp14:pctHeight>0</wp14:pctHeight>
-            </wp14:sizeRelV>
           </wp:anchor>
         </w:drawing>
       </w:r>
@@ -7428,7 +7270,6 @@
         <w:rPr>
           <w:rFonts w:eastAsiaTheme="minorEastAsia"/>
         </w:rPr>
-        <w:lastRenderedPageBreak/>
         <w:t>4.2</w:t>
       </w:r>
       <w:r>
@@ -7556,6 +7397,7 @@
         <w:rPr>
           <w:noProof/>
         </w:rPr>
+        <w:lastRenderedPageBreak/>
         <w:drawing>
           <wp:inline distT="0" distB="0" distL="0" distR="0">
             <wp:extent cx="5943600" cy="4592782"/>
@@ -7574,10 +7416,10 @@
                     </pic:cNvPicPr>
                   </pic:nvPicPr>
                   <pic:blipFill>
-                    <a:blip r:embed="rId11">
+                    <a:blip r:embed="rId11" cstate="print">
                       <a:extLst>
                         <a:ext uri="{28A0092B-C50C-407E-A947-70E740481C1C}">
-                          <a14:useLocalDpi xmlns:a14="http://schemas.microsoft.com/office/drawing/2010/main" val="0"/>
+                          <a14:useLocalDpi xmlns:a14="http://schemas.microsoft.com/office/drawing/2010/main" xmlns:wps="http://schemas.microsoft.com/office/word/2010/wordprocessingShape" xmlns:wpi="http://schemas.microsoft.com/office/word/2010/wordprocessingInk" xmlns:wpg="http://schemas.microsoft.com/office/word/2010/wordprocessingGroup" xmlns:w15="http://schemas.microsoft.com/office/word/2012/wordml" xmlns:w14="http://schemas.microsoft.com/office/word/2010/wordml" xmlns:w="http://schemas.openxmlformats.org/wordprocessingml/2006/main" xmlns:w10="urn:schemas-microsoft-com:office:word" xmlns:wp14="http://schemas.microsoft.com/office/word/2010/wordprocessingDrawing" xmlns:v="urn:schemas-microsoft-com:vml" xmlns:o="urn:schemas-microsoft-com:office:office" xmlns:mc="http://schemas.openxmlformats.org/markup-compatibility/2006" xmlns:wpc="http://schemas.microsoft.com/office/word/2010/wordprocessingCanvas" xmlns="" val="0"/>
                         </a:ext>
                       </a:extLst>
                     </a:blip>
@@ -7653,7 +7495,7 @@
         </w:rPr>
         <w:lastRenderedPageBreak/>
         <w:drawing>
-          <wp:inline distT="0" distB="0" distL="0" distR="0" wp14:anchorId="68544820" wp14:editId="045FDCAE">
+          <wp:inline distT="0" distB="0" distL="0" distR="0">
             <wp:extent cx="5943600" cy="4592782"/>
             <wp:effectExtent l="0" t="0" r="0" b="0"/>
             <wp:docPr id="13" name="Picture 13" descr="C:\Users\justi_000\Documents\Justins Docs\School\Spring2017\SoftwareEngineering\SEProject1-master\SEProject1-master\Shopped Sequence Diagrams\SequenceDiagram8.png"/>
@@ -7670,10 +7512,10 @@
                     </pic:cNvPicPr>
                   </pic:nvPicPr>
                   <pic:blipFill>
-                    <a:blip r:embed="rId12">
+                    <a:blip r:embed="rId12" cstate="print">
                       <a:extLst>
                         <a:ext uri="{28A0092B-C50C-407E-A947-70E740481C1C}">
-                          <a14:useLocalDpi xmlns:a14="http://schemas.microsoft.com/office/drawing/2010/main" val="0"/>
+                          <a14:useLocalDpi xmlns:a14="http://schemas.microsoft.com/office/drawing/2010/main" xmlns:wps="http://schemas.microsoft.com/office/word/2010/wordprocessingShape" xmlns:wpi="http://schemas.microsoft.com/office/word/2010/wordprocessingInk" xmlns:wpg="http://schemas.microsoft.com/office/word/2010/wordprocessingGroup" xmlns:w15="http://schemas.microsoft.com/office/word/2012/wordml" xmlns:w14="http://schemas.microsoft.com/office/word/2010/wordml" xmlns:w="http://schemas.openxmlformats.org/wordprocessingml/2006/main" xmlns:w10="urn:schemas-microsoft-com:office:word" xmlns:wp14="http://schemas.microsoft.com/office/word/2010/wordprocessingDrawing" xmlns:v="urn:schemas-microsoft-com:vml" xmlns:o="urn:schemas-microsoft-com:office:office" xmlns:mc="http://schemas.openxmlformats.org/markup-compatibility/2006" xmlns:wpc="http://schemas.microsoft.com/office/word/2010/wordprocessingCanvas" xmlns="" val="0"/>
                         </a:ext>
                       </a:extLst>
                     </a:blip>
@@ -7762,10 +7604,10 @@
                     </pic:cNvPicPr>
                   </pic:nvPicPr>
                   <pic:blipFill>
-                    <a:blip r:embed="rId13">
+                    <a:blip r:embed="rId13" cstate="print">
                       <a:extLst>
                         <a:ext uri="{28A0092B-C50C-407E-A947-70E740481C1C}">
-                          <a14:useLocalDpi xmlns:a14="http://schemas.microsoft.com/office/drawing/2010/main" val="0"/>
+                          <a14:useLocalDpi xmlns:a14="http://schemas.microsoft.com/office/drawing/2010/main" xmlns:wps="http://schemas.microsoft.com/office/word/2010/wordprocessingShape" xmlns:wpi="http://schemas.microsoft.com/office/word/2010/wordprocessingInk" xmlns:wpg="http://schemas.microsoft.com/office/word/2010/wordprocessingGroup" xmlns:w15="http://schemas.microsoft.com/office/word/2012/wordml" xmlns:w14="http://schemas.microsoft.com/office/word/2010/wordml" xmlns:w="http://schemas.openxmlformats.org/wordprocessingml/2006/main" xmlns:w10="urn:schemas-microsoft-com:office:word" xmlns:wp14="http://schemas.microsoft.com/office/word/2010/wordprocessingDrawing" xmlns:v="urn:schemas-microsoft-com:vml" xmlns:o="urn:schemas-microsoft-com:office:office" xmlns:mc="http://schemas.openxmlformats.org/markup-compatibility/2006" xmlns:wpc="http://schemas.microsoft.com/office/word/2010/wordprocessingCanvas" xmlns="" val="0"/>
                         </a:ext>
                       </a:extLst>
                     </a:blip>
@@ -7872,10 +7714,10 @@
                     </pic:cNvPicPr>
                   </pic:nvPicPr>
                   <pic:blipFill>
-                    <a:blip r:embed="rId14">
+                    <a:blip r:embed="rId14" cstate="print">
                       <a:extLst>
                         <a:ext uri="{28A0092B-C50C-407E-A947-70E740481C1C}">
-                          <a14:useLocalDpi xmlns:a14="http://schemas.microsoft.com/office/drawing/2010/main" val="0"/>
+                          <a14:useLocalDpi xmlns:a14="http://schemas.microsoft.com/office/drawing/2010/main" xmlns:wps="http://schemas.microsoft.com/office/word/2010/wordprocessingShape" xmlns:wpi="http://schemas.microsoft.com/office/word/2010/wordprocessingInk" xmlns:wpg="http://schemas.microsoft.com/office/word/2010/wordprocessingGroup" xmlns:w15="http://schemas.microsoft.com/office/word/2012/wordml" xmlns:w14="http://schemas.microsoft.com/office/word/2010/wordml" xmlns:w="http://schemas.openxmlformats.org/wordprocessingml/2006/main" xmlns:w10="urn:schemas-microsoft-com:office:word" xmlns:wp14="http://schemas.microsoft.com/office/word/2010/wordprocessingDrawing" xmlns:v="urn:schemas-microsoft-com:vml" xmlns:o="urn:schemas-microsoft-com:office:office" xmlns:mc="http://schemas.openxmlformats.org/markup-compatibility/2006" xmlns:wpc="http://schemas.microsoft.com/office/word/2010/wordprocessingCanvas" xmlns="" val="0"/>
                         </a:ext>
                       </a:extLst>
                     </a:blip>
@@ -7946,7 +7788,7 @@
         </w:rPr>
         <w:lastRenderedPageBreak/>
         <w:drawing>
-          <wp:inline distT="0" distB="0" distL="0" distR="0" wp14:anchorId="2CB09D3A" wp14:editId="0E8C744B">
+          <wp:inline distT="0" distB="0" distL="0" distR="0">
             <wp:extent cx="5943600" cy="4592782"/>
             <wp:effectExtent l="0" t="0" r="0" b="0"/>
             <wp:docPr id="12" name="Picture 12" descr="C:\Users\justi_000\Documents\Justins Docs\School\Spring2017\SoftwareEngineering\SEProject1-master\SEProject1-master\Shopped Sequence Diagrams\SequenceDiagram7.png"/>
@@ -7963,10 +7805,10 @@
                     </pic:cNvPicPr>
                   </pic:nvPicPr>
                   <pic:blipFill>
-                    <a:blip r:embed="rId15">
+                    <a:blip r:embed="rId15" cstate="print">
                       <a:extLst>
                         <a:ext uri="{28A0092B-C50C-407E-A947-70E740481C1C}">
-                          <a14:useLocalDpi xmlns:a14="http://schemas.microsoft.com/office/drawing/2010/main" val="0"/>
+                          <a14:useLocalDpi xmlns:a14="http://schemas.microsoft.com/office/drawing/2010/main" xmlns:wps="http://schemas.microsoft.com/office/word/2010/wordprocessingShape" xmlns:wpi="http://schemas.microsoft.com/office/word/2010/wordprocessingInk" xmlns:wpg="http://schemas.microsoft.com/office/word/2010/wordprocessingGroup" xmlns:w15="http://schemas.microsoft.com/office/word/2012/wordml" xmlns:w14="http://schemas.microsoft.com/office/word/2010/wordml" xmlns:w="http://schemas.openxmlformats.org/wordprocessingml/2006/main" xmlns:w10="urn:schemas-microsoft-com:office:word" xmlns:wp14="http://schemas.microsoft.com/office/word/2010/wordprocessingDrawing" xmlns:v="urn:schemas-microsoft-com:vml" xmlns:o="urn:schemas-microsoft-com:office:office" xmlns:mc="http://schemas.openxmlformats.org/markup-compatibility/2006" xmlns:wpc="http://schemas.microsoft.com/office/word/2010/wordprocessingCanvas" xmlns="" val="0"/>
                         </a:ext>
                       </a:extLst>
                     </a:blip>
@@ -8055,10 +7897,10 @@
                     </pic:cNvPicPr>
                   </pic:nvPicPr>
                   <pic:blipFill>
-                    <a:blip r:embed="rId16">
+                    <a:blip r:embed="rId16" cstate="print">
                       <a:extLst>
                         <a:ext uri="{28A0092B-C50C-407E-A947-70E740481C1C}">
-                          <a14:useLocalDpi xmlns:a14="http://schemas.microsoft.com/office/drawing/2010/main" val="0"/>
+                          <a14:useLocalDpi xmlns:a14="http://schemas.microsoft.com/office/drawing/2010/main" xmlns:wps="http://schemas.microsoft.com/office/word/2010/wordprocessingShape" xmlns:wpi="http://schemas.microsoft.com/office/word/2010/wordprocessingInk" xmlns:wpg="http://schemas.microsoft.com/office/word/2010/wordprocessingGroup" xmlns:w15="http://schemas.microsoft.com/office/word/2012/wordml" xmlns:w14="http://schemas.microsoft.com/office/word/2010/wordml" xmlns:w="http://schemas.openxmlformats.org/wordprocessingml/2006/main" xmlns:w10="urn:schemas-microsoft-com:office:word" xmlns:wp14="http://schemas.microsoft.com/office/word/2010/wordprocessingDrawing" xmlns:v="urn:schemas-microsoft-com:vml" xmlns:o="urn:schemas-microsoft-com:office:office" xmlns:mc="http://schemas.openxmlformats.org/markup-compatibility/2006" xmlns:wpc="http://schemas.microsoft.com/office/word/2010/wordprocessingCanvas" xmlns="" val="0"/>
                         </a:ext>
                       </a:extLst>
                     </a:blip>
@@ -8146,10 +7988,10 @@
                     </pic:cNvPicPr>
                   </pic:nvPicPr>
                   <pic:blipFill>
-                    <a:blip r:embed="rId17">
+                    <a:blip r:embed="rId17" cstate="print">
                       <a:extLst>
                         <a:ext uri="{28A0092B-C50C-407E-A947-70E740481C1C}">
-                          <a14:useLocalDpi xmlns:a14="http://schemas.microsoft.com/office/drawing/2010/main" val="0"/>
+                          <a14:useLocalDpi xmlns:a14="http://schemas.microsoft.com/office/drawing/2010/main" xmlns:wps="http://schemas.microsoft.com/office/word/2010/wordprocessingShape" xmlns:wpi="http://schemas.microsoft.com/office/word/2010/wordprocessingInk" xmlns:wpg="http://schemas.microsoft.com/office/word/2010/wordprocessingGroup" xmlns:w15="http://schemas.microsoft.com/office/word/2012/wordml" xmlns:w14="http://schemas.microsoft.com/office/word/2010/wordml" xmlns:w="http://schemas.openxmlformats.org/wordprocessingml/2006/main" xmlns:w10="urn:schemas-microsoft-com:office:word" xmlns:wp14="http://schemas.microsoft.com/office/word/2010/wordprocessingDrawing" xmlns:v="urn:schemas-microsoft-com:vml" xmlns:o="urn:schemas-microsoft-com:office:office" xmlns:mc="http://schemas.openxmlformats.org/markup-compatibility/2006" xmlns:wpc="http://schemas.microsoft.com/office/word/2010/wordprocessingCanvas" xmlns="" val="0"/>
                         </a:ext>
                       </a:extLst>
                     </a:blip>
@@ -8243,7 +8085,7 @@
         </w:rPr>
         <w:lastRenderedPageBreak/>
         <w:drawing>
-          <wp:inline distT="0" distB="0" distL="0" distR="0" wp14:anchorId="76C6290B" wp14:editId="2B217339">
+          <wp:inline distT="0" distB="0" distL="0" distR="0">
             <wp:extent cx="5943600" cy="4592782"/>
             <wp:effectExtent l="0" t="0" r="0" b="0"/>
             <wp:docPr id="8" name="Picture 8" descr="C:\Users\justi_000\Documents\Justins Docs\School\Spring2017\SoftwareEngineering\SEProject1-master\SEProject1-master\Shopped Sequence Diagrams\SequenceDiagram3.png"/>
@@ -8260,10 +8102,10 @@
                     </pic:cNvPicPr>
                   </pic:nvPicPr>
                   <pic:blipFill>
-                    <a:blip r:embed="rId18">
+                    <a:blip r:embed="rId18" cstate="print">
                       <a:extLst>
                         <a:ext uri="{28A0092B-C50C-407E-A947-70E740481C1C}">
-                          <a14:useLocalDpi xmlns:a14="http://schemas.microsoft.com/office/drawing/2010/main" val="0"/>
+                          <a14:useLocalDpi xmlns:a14="http://schemas.microsoft.com/office/drawing/2010/main" xmlns:wps="http://schemas.microsoft.com/office/word/2010/wordprocessingShape" xmlns:wpi="http://schemas.microsoft.com/office/word/2010/wordprocessingInk" xmlns:wpg="http://schemas.microsoft.com/office/word/2010/wordprocessingGroup" xmlns:w15="http://schemas.microsoft.com/office/word/2012/wordml" xmlns:w14="http://schemas.microsoft.com/office/word/2010/wordml" xmlns:w="http://schemas.openxmlformats.org/wordprocessingml/2006/main" xmlns:w10="urn:schemas-microsoft-com:office:word" xmlns:wp14="http://schemas.microsoft.com/office/word/2010/wordprocessingDrawing" xmlns:v="urn:schemas-microsoft-com:vml" xmlns:o="urn:schemas-microsoft-com:office:office" xmlns:mc="http://schemas.openxmlformats.org/markup-compatibility/2006" xmlns:wpc="http://schemas.microsoft.com/office/word/2010/wordprocessingCanvas" xmlns="" val="0"/>
                         </a:ext>
                       </a:extLst>
                     </a:blip>
@@ -8419,10 +8261,10 @@
                     </pic:cNvPicPr>
                   </pic:nvPicPr>
                   <pic:blipFill>
-                    <a:blip r:embed="rId19">
+                    <a:blip r:embed="rId19" cstate="print">
                       <a:extLst>
                         <a:ext uri="{28A0092B-C50C-407E-A947-70E740481C1C}">
-                          <a14:useLocalDpi xmlns:a14="http://schemas.microsoft.com/office/drawing/2010/main" val="0"/>
+                          <a14:useLocalDpi xmlns:a14="http://schemas.microsoft.com/office/drawing/2010/main" xmlns:wps="http://schemas.microsoft.com/office/word/2010/wordprocessingShape" xmlns:wpi="http://schemas.microsoft.com/office/word/2010/wordprocessingInk" xmlns:wpg="http://schemas.microsoft.com/office/word/2010/wordprocessingGroup" xmlns:w15="http://schemas.microsoft.com/office/word/2012/wordml" xmlns:w14="http://schemas.microsoft.com/office/word/2010/wordml" xmlns:w="http://schemas.openxmlformats.org/wordprocessingml/2006/main" xmlns:w10="urn:schemas-microsoft-com:office:word" xmlns:wp14="http://schemas.microsoft.com/office/word/2010/wordprocessingDrawing" xmlns:v="urn:schemas-microsoft-com:vml" xmlns:o="urn:schemas-microsoft-com:office:office" xmlns:mc="http://schemas.openxmlformats.org/markup-compatibility/2006" xmlns:wpc="http://schemas.microsoft.com/office/word/2010/wordprocessingCanvas" xmlns="" val="0"/>
                         </a:ext>
                       </a:extLst>
                     </a:blip>
@@ -8517,10 +8359,10 @@
                     </pic:cNvPicPr>
                   </pic:nvPicPr>
                   <pic:blipFill>
-                    <a:blip r:embed="rId20">
+                    <a:blip r:embed="rId20" cstate="print">
                       <a:extLst>
                         <a:ext uri="{28A0092B-C50C-407E-A947-70E740481C1C}">
-                          <a14:useLocalDpi xmlns:a14="http://schemas.microsoft.com/office/drawing/2010/main" val="0"/>
+                          <a14:useLocalDpi xmlns:a14="http://schemas.microsoft.com/office/drawing/2010/main" xmlns:wps="http://schemas.microsoft.com/office/word/2010/wordprocessingShape" xmlns:wpi="http://schemas.microsoft.com/office/word/2010/wordprocessingInk" xmlns:wpg="http://schemas.microsoft.com/office/word/2010/wordprocessingGroup" xmlns:w15="http://schemas.microsoft.com/office/word/2012/wordml" xmlns:w14="http://schemas.microsoft.com/office/word/2010/wordml" xmlns:w="http://schemas.openxmlformats.org/wordprocessingml/2006/main" xmlns:w10="urn:schemas-microsoft-com:office:word" xmlns:wp14="http://schemas.microsoft.com/office/word/2010/wordprocessingDrawing" xmlns:v="urn:schemas-microsoft-com:vml" xmlns:o="urn:schemas-microsoft-com:office:office" xmlns:mc="http://schemas.openxmlformats.org/markup-compatibility/2006" xmlns:wpc="http://schemas.microsoft.com/office/word/2010/wordprocessingCanvas" xmlns="" val="0"/>
                         </a:ext>
                       </a:extLst>
                     </a:blip>
@@ -8611,7 +8453,6 @@
         <w:rPr>
           <w:rFonts w:eastAsiaTheme="minorEastAsia"/>
         </w:rPr>
-        <w:lastRenderedPageBreak/>
         <w:t>4.5 Prototype Interfaces</w:t>
       </w:r>
       <w:bookmarkEnd w:id="51"/>
@@ -8621,145 +8462,49 @@
         <w:rPr>
           <w:noProof/>
         </w:rPr>
-        <mc:AlternateContent>
-          <mc:Choice Requires="wps">
-            <w:drawing>
-              <wp:anchor distT="0" distB="0" distL="114300" distR="114300" simplePos="0" relativeHeight="251672576" behindDoc="1" locked="0" layoutInCell="1" allowOverlap="1" wp14:anchorId="3DD5B6E1" wp14:editId="4AD59A99">
-                <wp:simplePos x="0" y="0"/>
-                <wp:positionH relativeFrom="column">
-                  <wp:posOffset>0</wp:posOffset>
-                </wp:positionH>
-                <wp:positionV relativeFrom="paragraph">
-                  <wp:posOffset>6617970</wp:posOffset>
-                </wp:positionV>
-                <wp:extent cx="3899535" cy="635"/>
-                <wp:effectExtent l="0" t="0" r="0" b="0"/>
-                <wp:wrapTight wrapText="bothSides">
-                  <wp:wrapPolygon edited="0">
-                    <wp:start x="0" y="0"/>
-                    <wp:lineTo x="0" y="21600"/>
-                    <wp:lineTo x="21600" y="21600"/>
-                    <wp:lineTo x="21600" y="0"/>
-                  </wp:wrapPolygon>
-                </wp:wrapTight>
-                <wp:docPr id="25" name="Text Box 25"/>
-                <wp:cNvGraphicFramePr/>
-                <a:graphic xmlns:a="http://schemas.openxmlformats.org/drawingml/2006/main">
-                  <a:graphicData uri="http://schemas.microsoft.com/office/word/2010/wordprocessingShape">
-                    <wps:wsp>
-                      <wps:cNvSpPr txBox="1"/>
-                      <wps:spPr>
-                        <a:xfrm>
-                          <a:off x="0" y="0"/>
-                          <a:ext cx="3899535" cy="635"/>
-                        </a:xfrm>
-                        <a:prstGeom prst="rect">
-                          <a:avLst/>
-                        </a:prstGeom>
-                        <a:solidFill>
-                          <a:prstClr val="white"/>
-                        </a:solidFill>
-                        <a:ln>
-                          <a:noFill/>
-                        </a:ln>
-                        <a:effectLst/>
-                      </wps:spPr>
-                      <wps:txbx>
-                        <w:txbxContent>
-                          <w:p>
-                            <w:pPr>
-                              <w:pStyle w:val="Caption"/>
-                              <w:rPr>
-                                <w:noProof/>
-                              </w:rPr>
-                            </w:pPr>
-                            <w:bookmarkStart w:id="52" w:name="_Toc478328749"/>
-                            <w:r>
-                              <w:t xml:space="preserve">Figure </w:t>
-                            </w:r>
-                            <w:r>
-                              <w:fldChar w:fldCharType="begin"/>
-                            </w:r>
-                            <w:r>
-                              <w:instrText xml:space="preserve"> SEQ Figure \* ARABIC </w:instrText>
-                            </w:r>
-                            <w:r>
-                              <w:fldChar w:fldCharType="separate"/>
-                            </w:r>
-                            <w:r>
-                              <w:rPr>
-                                <w:noProof/>
-                              </w:rPr>
-                              <w:t>12</w:t>
-                            </w:r>
-                            <w:r>
-                              <w:fldChar w:fldCharType="end"/>
-                            </w:r>
-                            <w:r>
-                              <w:t>: 4.5.1 App Login Screen</w:t>
-                            </w:r>
-                            <w:bookmarkEnd w:id="52"/>
-                          </w:p>
-                        </w:txbxContent>
-                      </wps:txbx>
-                      <wps:bodyPr rot="0" spcFirstLastPara="0" vertOverflow="overflow" horzOverflow="overflow" vert="horz" wrap="square" lIns="0" tIns="0" rIns="0" bIns="0" numCol="1" spcCol="0" rtlCol="0" fromWordArt="0" anchor="t" anchorCtr="0" forceAA="0" compatLnSpc="1">
-                        <a:prstTxWarp prst="textNoShape">
-                          <a:avLst/>
-                        </a:prstTxWarp>
-                        <a:spAutoFit/>
-                      </wps:bodyPr>
-                    </wps:wsp>
-                  </a:graphicData>
-                </a:graphic>
-              </wp:anchor>
-            </w:drawing>
-          </mc:Choice>
-          <mc:Fallback>
-            <w:pict>
-              <v:shape w14:anchorId="3DD5B6E1" id="Text Box 25" o:spid="_x0000_s1028" type="#_x0000_t202" style="position:absolute;margin-left:0;margin-top:521.1pt;width:307.05pt;height:.05pt;z-index:-251643904;visibility:visible;mso-wrap-style:square;mso-wrap-distance-left:9pt;mso-wrap-distance-top:0;mso-wrap-distance-right:9pt;mso-wrap-distance-bottom:0;mso-position-horizontal:absolute;mso-position-horizontal-relative:text;mso-position-vertical:absolute;mso-position-vertical-relative:text;v-text-anchor:top" o:gfxdata="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" stroked="f">
-                <v:textbox style="mso-fit-shape-to-text:t" inset="0,0,0,0">
-                  <w:txbxContent>
-                    <w:p>
-                      <w:pPr>
-                        <w:pStyle w:val="Caption"/>
-                        <w:rPr>
-                          <w:noProof/>
-                        </w:rPr>
-                      </w:pPr>
-                      <w:bookmarkStart w:id="53" w:name="_Toc478328749"/>
-                      <w:r>
-                        <w:t xml:space="preserve">Figure </w:t>
-                      </w:r>
-                      <w:r>
-                        <w:fldChar w:fldCharType="begin"/>
-                      </w:r>
-                      <w:r>
-                        <w:instrText xml:space="preserve"> SEQ Figure \* ARABIC </w:instrText>
-                      </w:r>
-                      <w:r>
-                        <w:fldChar w:fldCharType="separate"/>
-                      </w:r>
-                      <w:r>
-                        <w:rPr>
-                          <w:noProof/>
-                        </w:rPr>
-                        <w:t>12</w:t>
-                      </w:r>
-                      <w:r>
-                        <w:fldChar w:fldCharType="end"/>
-                      </w:r>
-                      <w:r>
-                        <w:t>: 4.5.1 App Login Screen</w:t>
-                      </w:r>
-                      <w:bookmarkEnd w:id="53"/>
-                    </w:p>
-                  </w:txbxContent>
-                </v:textbox>
-                <w10:wrap type="tight"/>
-              </v:shape>
-            </w:pict>
-          </mc:Fallback>
-        </mc:AlternateContent>
+        <w:pict>
+          <v:shape id="Text Box 25" o:spid="_x0000_s1028" type="#_x0000_t202" style="position:absolute;margin-left:0;margin-top:521.1pt;width:307.05pt;height:.05pt;z-index:-251643904;visibility:visible" wrapcoords="-53 0 -53 20800 21600 20800 21600 0 -53 0" o:gfxdata="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" stroked="f">
+            <v:textbox style="mso-fit-shape-to-text:t" inset="0,0,0,0">
+              <w:txbxContent>
+                <w:p>
+                  <w:pPr>
+                    <w:pStyle w:val="Caption"/>
+                    <w:rPr>
+                      <w:noProof/>
+                    </w:rPr>
+                  </w:pPr>
+                  <w:bookmarkStart w:id="52" w:name="_Toc478328749"/>
+                  <w:r>
+                    <w:t xml:space="preserve">Figure </w:t>
+                  </w:r>
+                  <w:r>
+                    <w:fldChar w:fldCharType="begin"/>
+                  </w:r>
+                  <w:r>
+                    <w:instrText xml:space="preserve"> SEQ Figure \* ARABIC </w:instrText>
+                  </w:r>
+                  <w:r>
+                    <w:fldChar w:fldCharType="separate"/>
+                  </w:r>
+                  <w:r>
+                    <w:rPr>
+                      <w:noProof/>
+                    </w:rPr>
+                    <w:t>12</w:t>
+                  </w:r>
+                  <w:r>
+                    <w:fldChar w:fldCharType="end"/>
+                  </w:r>
+                  <w:r>
+                    <w:t>: 4.5.1 App Login Screen</w:t>
+                  </w:r>
+                  <w:bookmarkEnd w:id="52"/>
+                </w:p>
+              </w:txbxContent>
+            </v:textbox>
+            <w10:wrap type="tight"/>
+          </v:shape>
+        </w:pict>
       </w:r>
       <w:r>
         <w:rPr>
@@ -8799,10 +8544,10 @@
                     </pic:cNvPicPr>
                   </pic:nvPicPr>
                   <pic:blipFill>
-                    <a:blip r:embed="rId21">
+                    <a:blip r:embed="rId21" cstate="print">
                       <a:extLst>
                         <a:ext uri="{28A0092B-C50C-407E-A947-70E740481C1C}">
-                          <a14:useLocalDpi xmlns:a14="http://schemas.microsoft.com/office/drawing/2010/main" val="0"/>
+                          <a14:useLocalDpi xmlns:a14="http://schemas.microsoft.com/office/drawing/2010/main" xmlns:wps="http://schemas.microsoft.com/office/word/2010/wordprocessingShape" xmlns:wpi="http://schemas.microsoft.com/office/word/2010/wordprocessingInk" xmlns:wpg="http://schemas.microsoft.com/office/word/2010/wordprocessingGroup" xmlns:w15="http://schemas.microsoft.com/office/word/2012/wordml" xmlns:w14="http://schemas.microsoft.com/office/word/2010/wordml" xmlns:w="http://schemas.openxmlformats.org/wordprocessingml/2006/main" xmlns:w10="urn:schemas-microsoft-com:office:word" xmlns:wp14="http://schemas.microsoft.com/office/word/2010/wordprocessingDrawing" xmlns:v="urn:schemas-microsoft-com:vml" xmlns:o="urn:schemas-microsoft-com:office:office" xmlns:mc="http://schemas.openxmlformats.org/markup-compatibility/2006" xmlns:wpc="http://schemas.microsoft.com/office/word/2010/wordprocessingCanvas" xmlns="" val="0"/>
                         </a:ext>
                       </a:extLst>
                     </a:blip>
@@ -8827,9 +8572,6 @@
                 </pic:pic>
               </a:graphicData>
             </a:graphic>
-            <wp14:sizeRelV relativeFrom="margin">
-              <wp14:pctHeight>0</wp14:pctHeight>
-            </wp14:sizeRelV>
           </wp:anchor>
         </w:drawing>
       </w:r>
@@ -8966,10 +8708,10 @@
                     </pic:cNvPicPr>
                   </pic:nvPicPr>
                   <pic:blipFill>
-                    <a:blip r:embed="rId22">
+                    <a:blip r:embed="rId22" cstate="print">
                       <a:extLst>
                         <a:ext uri="{28A0092B-C50C-407E-A947-70E740481C1C}">
-                          <a14:useLocalDpi xmlns:a14="http://schemas.microsoft.com/office/drawing/2010/main" val="0"/>
+                          <a14:useLocalDpi xmlns:a14="http://schemas.microsoft.com/office/drawing/2010/main" xmlns:wps="http://schemas.microsoft.com/office/word/2010/wordprocessingShape" xmlns:wpi="http://schemas.microsoft.com/office/word/2010/wordprocessingInk" xmlns:wpg="http://schemas.microsoft.com/office/word/2010/wordprocessingGroup" xmlns:w15="http://schemas.microsoft.com/office/word/2012/wordml" xmlns:w14="http://schemas.microsoft.com/office/word/2010/wordml" xmlns:w="http://schemas.openxmlformats.org/wordprocessingml/2006/main" xmlns:w10="urn:schemas-microsoft-com:office:word" xmlns:wp14="http://schemas.microsoft.com/office/word/2010/wordprocessingDrawing" xmlns:v="urn:schemas-microsoft-com:vml" xmlns:o="urn:schemas-microsoft-com:office:office" xmlns:mc="http://schemas.openxmlformats.org/markup-compatibility/2006" xmlns:wpc="http://schemas.microsoft.com/office/word/2010/wordprocessingCanvas" xmlns="" val="0"/>
                         </a:ext>
                       </a:extLst>
                     </a:blip>
@@ -9002,7 +8744,7 @@
       <w:pPr>
         <w:pStyle w:val="Caption"/>
       </w:pPr>
-      <w:bookmarkStart w:id="54" w:name="_Toc478328750"/>
+      <w:bookmarkStart w:id="53" w:name="_Toc478328750"/>
       <w:r>
         <w:t xml:space="preserve">Figure </w:t>
       </w:r>
@@ -9027,7 +8769,7 @@
       <w:r>
         <w:t>: 4.5.2 App Contacts List</w:t>
       </w:r>
-      <w:bookmarkEnd w:id="54"/>
+      <w:bookmarkEnd w:id="53"/>
     </w:p>
     <w:p>
       <w:r>
@@ -9061,10 +8803,10 @@
                     </pic:cNvPicPr>
                   </pic:nvPicPr>
                   <pic:blipFill>
-                    <a:blip r:embed="rId23">
+                    <a:blip r:embed="rId23" cstate="print">
                       <a:extLst>
                         <a:ext uri="{28A0092B-C50C-407E-A947-70E740481C1C}">
-                          <a14:useLocalDpi xmlns:a14="http://schemas.microsoft.com/office/drawing/2010/main" val="0"/>
+                          <a14:useLocalDpi xmlns:a14="http://schemas.microsoft.com/office/drawing/2010/main" xmlns:wps="http://schemas.microsoft.com/office/word/2010/wordprocessingShape" xmlns:wpi="http://schemas.microsoft.com/office/word/2010/wordprocessingInk" xmlns:wpg="http://schemas.microsoft.com/office/word/2010/wordprocessingGroup" xmlns:w15="http://schemas.microsoft.com/office/word/2012/wordml" xmlns:w14="http://schemas.microsoft.com/office/word/2010/wordml" xmlns:w="http://schemas.openxmlformats.org/wordprocessingml/2006/main" xmlns:w10="urn:schemas-microsoft-com:office:word" xmlns:wp14="http://schemas.microsoft.com/office/word/2010/wordprocessingDrawing" xmlns:v="urn:schemas-microsoft-com:vml" xmlns:o="urn:schemas-microsoft-com:office:office" xmlns:mc="http://schemas.openxmlformats.org/markup-compatibility/2006" xmlns:wpc="http://schemas.microsoft.com/office/word/2010/wordprocessingCanvas" xmlns="" val="0"/>
                         </a:ext>
                       </a:extLst>
                     </a:blip>
@@ -9097,7 +8839,7 @@
       <w:pPr>
         <w:pStyle w:val="Caption"/>
       </w:pPr>
-      <w:bookmarkStart w:id="55" w:name="_Toc478328751"/>
+      <w:bookmarkStart w:id="54" w:name="_Toc478328751"/>
       <w:r>
         <w:t xml:space="preserve">Figure </w:t>
       </w:r>
@@ -9122,7 +8864,7 @@
       <w:r>
         <w:t>: 4.5.3 App Message Unlock Pattern Screen</w:t>
       </w:r>
-      <w:bookmarkEnd w:id="55"/>
+      <w:bookmarkEnd w:id="54"/>
     </w:p>
     <w:p>
       <w:r>
@@ -9156,10 +8898,10 @@
                     </pic:cNvPicPr>
                   </pic:nvPicPr>
                   <pic:blipFill>
-                    <a:blip r:embed="rId24">
+                    <a:blip r:embed="rId24" cstate="print">
                       <a:extLst>
                         <a:ext uri="{28A0092B-C50C-407E-A947-70E740481C1C}">
-                          <a14:useLocalDpi xmlns:a14="http://schemas.microsoft.com/office/drawing/2010/main" val="0"/>
+                          <a14:useLocalDpi xmlns:a14="http://schemas.microsoft.com/office/drawing/2010/main" xmlns:wps="http://schemas.microsoft.com/office/word/2010/wordprocessingShape" xmlns:wpi="http://schemas.microsoft.com/office/word/2010/wordprocessingInk" xmlns:wpg="http://schemas.microsoft.com/office/word/2010/wordprocessingGroup" xmlns:w15="http://schemas.microsoft.com/office/word/2012/wordml" xmlns:w14="http://schemas.microsoft.com/office/word/2010/wordml" xmlns:w="http://schemas.openxmlformats.org/wordprocessingml/2006/main" xmlns:w10="urn:schemas-microsoft-com:office:word" xmlns:wp14="http://schemas.microsoft.com/office/word/2010/wordprocessingDrawing" xmlns:v="urn:schemas-microsoft-com:vml" xmlns:o="urn:schemas-microsoft-com:office:office" xmlns:mc="http://schemas.openxmlformats.org/markup-compatibility/2006" xmlns:wpc="http://schemas.microsoft.com/office/word/2010/wordprocessingCanvas" xmlns="" val="0"/>
                         </a:ext>
                       </a:extLst>
                     </a:blip>
@@ -9192,7 +8934,7 @@
       <w:pPr>
         <w:pStyle w:val="Caption"/>
       </w:pPr>
-      <w:bookmarkStart w:id="56" w:name="_Toc478328752"/>
+      <w:bookmarkStart w:id="55" w:name="_Toc478328752"/>
       <w:r>
         <w:t xml:space="preserve">Figure </w:t>
       </w:r>
@@ -9217,7 +8959,7 @@
       <w:r>
         <w:t>: 4.5.4 App Read Message Screen</w:t>
       </w:r>
-      <w:bookmarkEnd w:id="56"/>
+      <w:bookmarkEnd w:id="55"/>
     </w:p>
     <w:p>
       <w:pPr>
@@ -9247,7 +8989,7 @@
       <w:pPr>
         <w:pStyle w:val="Heading2"/>
       </w:pPr>
-      <w:bookmarkStart w:id="57" w:name="_Toc478328735"/>
+      <w:bookmarkStart w:id="56" w:name="_Toc478328735"/>
       <w:r>
         <w:lastRenderedPageBreak/>
         <w:t xml:space="preserve">Section </w:t>
@@ -9255,24 +8997,24 @@
       <w:r>
         <w:t>5</w:t>
       </w:r>
+      <w:bookmarkEnd w:id="56"/>
+    </w:p>
+    <w:p/>
+    <w:p>
+      <w:pPr>
+        <w:pStyle w:val="Heading3"/>
+        <w:rPr>
+          <w:rFonts w:eastAsiaTheme="minorEastAsia"/>
+        </w:rPr>
+      </w:pPr>
+      <w:bookmarkStart w:id="57" w:name="_Toc478328736"/>
+      <w:r>
+        <w:rPr>
+          <w:rFonts w:eastAsiaTheme="minorEastAsia"/>
+        </w:rPr>
+        <w:t>5.1 Scrum Backlog</w:t>
+      </w:r>
       <w:bookmarkEnd w:id="57"/>
-    </w:p>
-    <w:p/>
-    <w:p>
-      <w:pPr>
-        <w:pStyle w:val="Heading3"/>
-        <w:rPr>
-          <w:rFonts w:eastAsiaTheme="minorEastAsia"/>
-        </w:rPr>
-      </w:pPr>
-      <w:bookmarkStart w:id="58" w:name="_Toc478328736"/>
-      <w:r>
-        <w:rPr>
-          <w:rFonts w:eastAsiaTheme="minorEastAsia"/>
-        </w:rPr>
-        <w:t>5.1 Scrum Backlog</w:t>
-      </w:r>
-      <w:bookmarkEnd w:id="58"/>
     </w:p>
     <w:p/>
     <w:tbl>
@@ -9280,7 +9022,7 @@
         <w:tblStyle w:val="TableGrid"/>
         <w:tblW w:w="0" w:type="auto"/>
         <w:tblInd w:w="0" w:type="dxa"/>
-        <w:tblLook w:val="04A0" w:firstRow="1" w:lastRow="0" w:firstColumn="1" w:lastColumn="0" w:noHBand="0" w:noVBand="1"/>
+        <w:tblLook w:val="04A0"/>
       </w:tblPr>
       <w:tblGrid>
         <w:gridCol w:w="535"/>
@@ -10268,7 +10010,7 @@
       <w:pPr>
         <w:pStyle w:val="Caption"/>
       </w:pPr>
-      <w:bookmarkStart w:id="59" w:name="_Toc478328761"/>
+      <w:bookmarkStart w:id="58" w:name="_Toc478328761"/>
       <w:r>
         <w:t xml:space="preserve">Table </w:t>
       </w:r>
@@ -10293,56 +10035,59 @@
       <w:r>
         <w:t>: Scrum Backlog</w:t>
       </w:r>
+      <w:bookmarkEnd w:id="58"/>
+    </w:p>
+    <w:p>
+      <w:pPr>
+        <w:pStyle w:val="Heading3"/>
+        <w:rPr>
+          <w:rFonts w:eastAsiaTheme="minorEastAsia"/>
+        </w:rPr>
+      </w:pPr>
+      <w:bookmarkStart w:id="59" w:name="_Toc478328737"/>
+      <w:r>
+        <w:rPr>
+          <w:rFonts w:eastAsiaTheme="minorEastAsia"/>
+        </w:rPr>
+        <w:t>5.2 Non-Functional Requirements</w:t>
+      </w:r>
       <w:bookmarkEnd w:id="59"/>
-    </w:p>
-    <w:p>
-      <w:pPr>
-        <w:pStyle w:val="Heading3"/>
-        <w:rPr>
-          <w:rFonts w:eastAsiaTheme="minorEastAsia"/>
-        </w:rPr>
-      </w:pPr>
-      <w:bookmarkStart w:id="60" w:name="_Toc478328737"/>
-      <w:r>
-        <w:rPr>
-          <w:rFonts w:eastAsiaTheme="minorEastAsia"/>
-        </w:rPr>
-        <w:t>5.2 Non-Functional Requirements</w:t>
-      </w:r>
-      <w:bookmarkEnd w:id="60"/>
     </w:p>
     <w:tbl>
       <w:tblPr>
         <w:tblStyle w:val="TableGrid"/>
         <w:tblW w:w="0" w:type="auto"/>
         <w:tblInd w:w="0" w:type="dxa"/>
-        <w:tblLook w:val="04A0" w:firstRow="1" w:lastRow="0" w:firstColumn="1" w:lastColumn="0" w:noHBand="0" w:noVBand="1"/>
+        <w:tblLook w:val="04A0"/>
       </w:tblPr>
       <w:tblGrid>
-        <w:gridCol w:w="985"/>
-        <w:gridCol w:w="8365"/>
+        <w:gridCol w:w="1818"/>
+        <w:gridCol w:w="7758"/>
       </w:tblGrid>
       <w:tr>
         <w:tc>
           <w:tcPr>
-            <w:tcW w:w="985" w:type="dxa"/>
-          </w:tcPr>
-          <w:p>
-            <w:r>
-              <w:t>1</w:t>
-            </w:r>
-          </w:p>
-        </w:tc>
-        <w:tc>
-          <w:tcPr>
-            <w:tcW w:w="8365" w:type="dxa"/>
+            <w:tcW w:w="1818" w:type="dxa"/>
+          </w:tcPr>
+          <w:p>
+            <w:r>
+              <w:t>Security</w:t>
+            </w:r>
+          </w:p>
+        </w:tc>
+        <w:tc>
+          <w:tcPr>
+            <w:tcW w:w="7758" w:type="dxa"/>
           </w:tcPr>
           <w:p>
             <w:pPr>
               <w:spacing w:after="160" w:line="256" w:lineRule="auto"/>
             </w:pPr>
             <w:r>
-              <w:t>Key for messages should not be kept, saved, or sent(sender and receiver should have set up the key previously outside of the app)</w:t>
+              <w:t>S</w:t>
+            </w:r>
+            <w:r>
+              <w:t>ecurity is a top priority for the app. Messages and accounts should be highly protected</w:t>
             </w:r>
           </w:p>
         </w:tc>
@@ -10350,21 +10095,21 @@
       <w:tr>
         <w:tc>
           <w:tcPr>
-            <w:tcW w:w="985" w:type="dxa"/>
-          </w:tcPr>
-          <w:p>
-            <w:r>
-              <w:t>2</w:t>
-            </w:r>
-          </w:p>
-        </w:tc>
-        <w:tc>
-          <w:tcPr>
-            <w:tcW w:w="8365" w:type="dxa"/>
-          </w:tcPr>
-          <w:p>
-            <w:r>
-              <w:t>Only the Encrypted message should be sent</w:t>
+            <w:tcW w:w="1818" w:type="dxa"/>
+          </w:tcPr>
+          <w:p>
+            <w:r>
+              <w:t>Limited Accessibility</w:t>
+            </w:r>
+          </w:p>
+        </w:tc>
+        <w:tc>
+          <w:tcPr>
+            <w:tcW w:w="7758" w:type="dxa"/>
+          </w:tcPr>
+          <w:p>
+            <w:r>
+              <w:t>The app should only be installed on select devices, and accounts cannot be created without an admin.</w:t>
             </w:r>
           </w:p>
         </w:tc>
@@ -10372,21 +10117,21 @@
       <w:tr>
         <w:tc>
           <w:tcPr>
-            <w:tcW w:w="985" w:type="dxa"/>
-          </w:tcPr>
-          <w:p>
-            <w:r>
-              <w:t>3</w:t>
-            </w:r>
-          </w:p>
-        </w:tc>
-        <w:tc>
-          <w:tcPr>
-            <w:tcW w:w="8365" w:type="dxa"/>
-          </w:tcPr>
-          <w:p>
-            <w:r>
-              <w:t>Pattern should be mapped to an encryption</w:t>
+            <w:tcW w:w="1818" w:type="dxa"/>
+          </w:tcPr>
+          <w:p>
+            <w:r>
+              <w:t>Limited Backup</w:t>
+            </w:r>
+          </w:p>
+        </w:tc>
+        <w:tc>
+          <w:tcPr>
+            <w:tcW w:w="7758" w:type="dxa"/>
+          </w:tcPr>
+          <w:p>
+            <w:r>
+              <w:t>Messages should not be stored on any server and should be deleted on devices after a set amount of time</w:t>
             </w:r>
           </w:p>
         </w:tc>
@@ -10394,21 +10139,29 @@
       <w:tr>
         <w:tc>
           <w:tcPr>
-            <w:tcW w:w="985" w:type="dxa"/>
-          </w:tcPr>
-          <w:p>
-            <w:r>
-              <w:t>4</w:t>
-            </w:r>
-          </w:p>
-        </w:tc>
-        <w:tc>
-          <w:tcPr>
-            <w:tcW w:w="8365" w:type="dxa"/>
-          </w:tcPr>
-          <w:p>
-            <w:r>
-              <w:t>Patter should be at least 10 points long</w:t>
+            <w:tcW w:w="1818" w:type="dxa"/>
+          </w:tcPr>
+          <w:p>
+            <w:r>
+              <w:t>Disaster Recovery</w:t>
+            </w:r>
+          </w:p>
+        </w:tc>
+        <w:tc>
+          <w:tcPr>
+            <w:tcW w:w="7758" w:type="dxa"/>
+          </w:tcPr>
+          <w:p>
+            <w:r>
+              <w:t xml:space="preserve">Should an account be hacked or a device be stolen, </w:t>
+            </w:r>
+            <w:proofErr w:type="spellStart"/>
+            <w:r>
+              <w:t>admins</w:t>
+            </w:r>
+            <w:proofErr w:type="spellEnd"/>
+            <w:r>
+              <w:t xml:space="preserve"> should be able to lock that account</w:t>
             </w:r>
           </w:p>
         </w:tc>
@@ -10416,21 +10169,21 @@
       <w:tr>
         <w:tc>
           <w:tcPr>
-            <w:tcW w:w="985" w:type="dxa"/>
-          </w:tcPr>
-          <w:p>
-            <w:r>
-              <w:t>5</w:t>
-            </w:r>
-          </w:p>
-        </w:tc>
-        <w:tc>
-          <w:tcPr>
-            <w:tcW w:w="8365" w:type="dxa"/>
-          </w:tcPr>
-          <w:p>
-            <w:r>
-              <w:t>3 chances to unlock</w:t>
+            <w:tcW w:w="1818" w:type="dxa"/>
+          </w:tcPr>
+          <w:p>
+            <w:r>
+              <w:t>Minimal Exploitability</w:t>
+            </w:r>
+          </w:p>
+        </w:tc>
+        <w:tc>
+          <w:tcPr>
+            <w:tcW w:w="7758" w:type="dxa"/>
+          </w:tcPr>
+          <w:p>
+            <w:r>
+              <w:t>Due to the sensitive nature of the information being exchanged, there shouldn't be any way the system can be exploited to expose that information</w:t>
             </w:r>
           </w:p>
         </w:tc>
@@ -10438,225 +10191,21 @@
       <w:tr>
         <w:tc>
           <w:tcPr>
-            <w:tcW w:w="985" w:type="dxa"/>
-          </w:tcPr>
-          <w:p>
-            <w:r>
-              <w:t>6</w:t>
-            </w:r>
-          </w:p>
-        </w:tc>
-        <w:tc>
-          <w:tcPr>
-            <w:tcW w:w="8365" w:type="dxa"/>
-          </w:tcPr>
-          <w:p>
-            <w:r>
-              <w:t>On 3</w:t>
-            </w:r>
-            <w:r>
-              <w:rPr>
-                <w:vertAlign w:val="superscript"/>
-              </w:rPr>
-              <w:t>rd</w:t>
-            </w:r>
-            <w:r>
-              <w:t xml:space="preserve"> failure- delete message</w:t>
-            </w:r>
-          </w:p>
-        </w:tc>
-      </w:tr>
-      <w:tr>
-        <w:tc>
-          <w:tcPr>
-            <w:tcW w:w="985" w:type="dxa"/>
-          </w:tcPr>
-          <w:p>
-            <w:r>
-              <w:t>7</w:t>
-            </w:r>
-          </w:p>
-        </w:tc>
-        <w:tc>
-          <w:tcPr>
-            <w:tcW w:w="8365" w:type="dxa"/>
-          </w:tcPr>
-          <w:p>
-            <w:pPr>
-              <w:spacing w:after="160" w:line="256" w:lineRule="auto"/>
-            </w:pPr>
-            <w:r>
-              <w:t>Send failure message to original sender (no security options)</w:t>
-            </w:r>
-          </w:p>
-        </w:tc>
-      </w:tr>
-      <w:tr>
-        <w:tc>
-          <w:tcPr>
-            <w:tcW w:w="985" w:type="dxa"/>
-          </w:tcPr>
-          <w:p>
-            <w:r>
-              <w:t>8</w:t>
-            </w:r>
-          </w:p>
-        </w:tc>
-        <w:tc>
-          <w:tcPr>
-            <w:tcW w:w="8365" w:type="dxa"/>
-          </w:tcPr>
-          <w:p>
-            <w:r>
-              <w:t>If 2 encryption options are selected, the message should be encrypted 2 times</w:t>
-            </w:r>
-          </w:p>
-        </w:tc>
-      </w:tr>
-      <w:tr>
-        <w:tc>
-          <w:tcPr>
-            <w:tcW w:w="985" w:type="dxa"/>
-          </w:tcPr>
-          <w:p>
-            <w:r>
-              <w:t>9</w:t>
-            </w:r>
-          </w:p>
-        </w:tc>
-        <w:tc>
-          <w:tcPr>
-            <w:tcW w:w="8365" w:type="dxa"/>
-          </w:tcPr>
-          <w:p>
-            <w:r>
-              <w:t>Messages should not be stored on any server or anywhere else</w:t>
-            </w:r>
-          </w:p>
-        </w:tc>
-      </w:tr>
-      <w:tr>
-        <w:tc>
-          <w:tcPr>
-            <w:tcW w:w="985" w:type="dxa"/>
-          </w:tcPr>
-          <w:p>
-            <w:r>
-              <w:t>10</w:t>
-            </w:r>
-          </w:p>
-        </w:tc>
-        <w:tc>
-          <w:tcPr>
-            <w:tcW w:w="8365" w:type="dxa"/>
-          </w:tcPr>
-          <w:p>
-            <w:r>
-              <w:t>No back end if possible(otherwise only for use in transferring message)</w:t>
-            </w:r>
-          </w:p>
-        </w:tc>
-      </w:tr>
-      <w:tr>
-        <w:tc>
-          <w:tcPr>
-            <w:tcW w:w="985" w:type="dxa"/>
-          </w:tcPr>
-          <w:p>
-            <w:r>
-              <w:t>11</w:t>
-            </w:r>
-          </w:p>
-        </w:tc>
-        <w:tc>
-          <w:tcPr>
-            <w:tcW w:w="8365" w:type="dxa"/>
-          </w:tcPr>
-          <w:p>
-            <w:pPr>
-              <w:spacing w:after="160" w:line="256" w:lineRule="auto"/>
-            </w:pPr>
-            <w:r>
-              <w:t>User Must have Security clearance for admin to create account</w:t>
-            </w:r>
-          </w:p>
-        </w:tc>
-      </w:tr>
-      <w:tr>
-        <w:tc>
-          <w:tcPr>
-            <w:tcW w:w="985" w:type="dxa"/>
-          </w:tcPr>
-          <w:p>
-            <w:r>
-              <w:t>12</w:t>
-            </w:r>
-          </w:p>
-        </w:tc>
-        <w:tc>
-          <w:tcPr>
-            <w:tcW w:w="8365" w:type="dxa"/>
-          </w:tcPr>
-          <w:p>
-            <w:pPr>
-              <w:spacing w:after="160" w:line="256" w:lineRule="auto"/>
-            </w:pPr>
-            <w:r>
-              <w:t>Username must be 10-15 digits long</w:t>
-            </w:r>
-          </w:p>
-        </w:tc>
-      </w:tr>
-      <w:tr>
-        <w:tc>
-          <w:tcPr>
-            <w:tcW w:w="985" w:type="dxa"/>
-          </w:tcPr>
-          <w:p>
-            <w:r>
-              <w:t>13</w:t>
-            </w:r>
-          </w:p>
-        </w:tc>
-        <w:tc>
-          <w:tcPr>
-            <w:tcW w:w="8365" w:type="dxa"/>
-          </w:tcPr>
-          <w:p>
-            <w:pPr>
-              <w:spacing w:after="160" w:line="256" w:lineRule="auto"/>
-            </w:pPr>
-            <w:r>
-              <w:t>Password must be at least 16 characters long and contain at least 1 lowercase letter</w:t>
-            </w:r>
-            <w:r>
-              <w:t>, 1 uppercase letter, 1 number, and 1 special character, and should be unique</w:t>
-            </w:r>
-          </w:p>
-        </w:tc>
-      </w:tr>
-      <w:tr>
-        <w:tc>
-          <w:tcPr>
-            <w:tcW w:w="985" w:type="dxa"/>
-          </w:tcPr>
-          <w:p>
-            <w:r>
-              <w:t>14</w:t>
-            </w:r>
-          </w:p>
-        </w:tc>
-        <w:tc>
-          <w:tcPr>
-            <w:tcW w:w="8365" w:type="dxa"/>
-          </w:tcPr>
-          <w:p>
-            <w:pPr>
-              <w:keepNext/>
-              <w:spacing w:after="160" w:line="256" w:lineRule="auto"/>
-            </w:pPr>
-            <w:r>
-              <w:t>Only the encrypted version of a password should be kept on the server</w:t>
+            <w:tcW w:w="1818" w:type="dxa"/>
+          </w:tcPr>
+          <w:p>
+            <w:r>
+              <w:t>No Backend</w:t>
+            </w:r>
+          </w:p>
+        </w:tc>
+        <w:tc>
+          <w:tcPr>
+            <w:tcW w:w="7758" w:type="dxa"/>
+          </w:tcPr>
+          <w:p>
+            <w:r>
+              <w:t>It would be desirable to not utilize a back end for the transfer of messages</w:t>
             </w:r>
           </w:p>
         </w:tc>
@@ -10666,7 +10215,7 @@
       <w:pPr>
         <w:pStyle w:val="Caption"/>
       </w:pPr>
-      <w:bookmarkStart w:id="61" w:name="_Toc478328762"/>
+      <w:bookmarkStart w:id="60" w:name="_Toc478328762"/>
       <w:r>
         <w:t xml:space="preserve">Table </w:t>
       </w:r>
@@ -10691,8 +10240,12 @@
       <w:r>
         <w:t>: Non-Functional Requirements</w:t>
       </w:r>
-      <w:bookmarkEnd w:id="61"/>
-    </w:p>
+      <w:bookmarkEnd w:id="60"/>
+    </w:p>
+    <w:p/>
+    <w:p/>
+    <w:p/>
+    <w:p/>
     <w:p/>
     <w:p/>
     <w:p/>
@@ -10771,8 +10324,8 @@
       </w:r>
     </w:p>
     <w:p>
-      <w:bookmarkStart w:id="62" w:name="_GoBack"/>
-      <w:bookmarkEnd w:id="62"/>
+      <w:bookmarkStart w:id="61" w:name="_GoBack"/>
+      <w:bookmarkEnd w:id="61"/>
     </w:p>
     <w:sectPr>
       <w:footerReference w:type="default" r:id="rId25"/>
@@ -10788,7 +10341,7 @@
 </file>
 
 <file path=word/endnotes.xml><?xml version="1.0" encoding="utf-8"?>
-<w:endnotes xmlns:wpc="http://schemas.microsoft.com/office/word/2010/wordprocessingCanvas" xmlns:mc="http://schemas.openxmlformats.org/markup-compatibility/2006" xmlns:o="urn:schemas-microsoft-com:office:office" xmlns:r="http://schemas.openxmlformats.org/officeDocument/2006/relationships" xmlns:m="http://schemas.openxmlformats.org/officeDocument/2006/math" xmlns:v="urn:schemas-microsoft-com:vml" xmlns:wp14="http://schemas.microsoft.com/office/word/2010/wordprocessingDrawing" xmlns:wp="http://schemas.openxmlformats.org/drawingml/2006/wordprocessingDrawing" xmlns:w10="urn:schemas-microsoft-com:office:word" xmlns:w="http://schemas.openxmlformats.org/wordprocessingml/2006/main" xmlns:w14="http://schemas.microsoft.com/office/word/2010/wordml" xmlns:w15="http://schemas.microsoft.com/office/word/2012/wordml" xmlns:wpg="http://schemas.microsoft.com/office/word/2010/wordprocessingGroup" xmlns:wpi="http://schemas.microsoft.com/office/word/2010/wordprocessingInk" xmlns:wne="http://schemas.microsoft.com/office/word/2006/wordml" xmlns:wps="http://schemas.microsoft.com/office/word/2010/wordprocessingShape" mc:Ignorable="w14 w15 wp14">
+<w:endnotes xmlns:ve="http://schemas.openxmlformats.org/markup-compatibility/2006" xmlns:o="urn:schemas-microsoft-com:office:office" xmlns:r="http://schemas.openxmlformats.org/officeDocument/2006/relationships" xmlns:m="http://schemas.openxmlformats.org/officeDocument/2006/math" xmlns:v="urn:schemas-microsoft-com:vml" xmlns:wp="http://schemas.openxmlformats.org/drawingml/2006/wordprocessingDrawing" xmlns:w10="urn:schemas-microsoft-com:office:word" xmlns:w="http://schemas.openxmlformats.org/wordprocessingml/2006/main" xmlns:wne="http://schemas.microsoft.com/office/word/2006/wordml">
   <w:endnote w:type="separator" w:id="-1">
     <w:p>
       <w:pPr>
@@ -10813,7 +10366,7 @@
 </file>
 
 <file path=word/footer1.xml><?xml version="1.0" encoding="utf-8"?>
-<w:ftr xmlns:wpc="http://schemas.microsoft.com/office/word/2010/wordprocessingCanvas" xmlns:mc="http://schemas.openxmlformats.org/markup-compatibility/2006" xmlns:o="urn:schemas-microsoft-com:office:office" xmlns:r="http://schemas.openxmlformats.org/officeDocument/2006/relationships" xmlns:m="http://schemas.openxmlformats.org/officeDocument/2006/math" xmlns:v="urn:schemas-microsoft-com:vml" xmlns:wp14="http://schemas.microsoft.com/office/word/2010/wordprocessingDrawing" xmlns:wp="http://schemas.openxmlformats.org/drawingml/2006/wordprocessingDrawing" xmlns:w10="urn:schemas-microsoft-com:office:word" xmlns:w="http://schemas.openxmlformats.org/wordprocessingml/2006/main" xmlns:w14="http://schemas.microsoft.com/office/word/2010/wordml" xmlns:w15="http://schemas.microsoft.com/office/word/2012/wordml" xmlns:wpg="http://schemas.microsoft.com/office/word/2010/wordprocessingGroup" xmlns:wpi="http://schemas.microsoft.com/office/word/2010/wordprocessingInk" xmlns:wne="http://schemas.microsoft.com/office/word/2006/wordml" xmlns:wps="http://schemas.microsoft.com/office/word/2010/wordprocessingShape" mc:Ignorable="w14 w15 wp14">
+<w:ftr xmlns:ve="http://schemas.openxmlformats.org/markup-compatibility/2006" xmlns:o="urn:schemas-microsoft-com:office:office" xmlns:r="http://schemas.openxmlformats.org/officeDocument/2006/relationships" xmlns:m="http://schemas.openxmlformats.org/officeDocument/2006/math" xmlns:v="urn:schemas-microsoft-com:vml" xmlns:wp="http://schemas.openxmlformats.org/drawingml/2006/wordprocessingDrawing" xmlns:w10="urn:schemas-microsoft-com:office:word" xmlns:w="http://schemas.openxmlformats.org/wordprocessingml/2006/main" xmlns:wne="http://schemas.microsoft.com/office/word/2006/wordml">
   <w:sdt>
     <w:sdtPr>
       <w:id w:val="1715844574"/>
@@ -10846,7 +10399,7 @@
           <w:rPr>
             <w:noProof/>
           </w:rPr>
-          <w:t>27</w:t>
+          <w:t>28</w:t>
         </w:r>
         <w:r>
           <w:rPr>
@@ -10866,7 +10419,7 @@
 </file>
 
 <file path=word/footnotes.xml><?xml version="1.0" encoding="utf-8"?>
-<w:footnotes xmlns:wpc="http://schemas.microsoft.com/office/word/2010/wordprocessingCanvas" xmlns:mc="http://schemas.openxmlformats.org/markup-compatibility/2006" xmlns:o="urn:schemas-microsoft-com:office:office" xmlns:r="http://schemas.openxmlformats.org/officeDocument/2006/relationships" xmlns:m="http://schemas.openxmlformats.org/officeDocument/2006/math" xmlns:v="urn:schemas-microsoft-com:vml" xmlns:wp14="http://schemas.microsoft.com/office/word/2010/wordprocessingDrawing" xmlns:wp="http://schemas.openxmlformats.org/drawingml/2006/wordprocessingDrawing" xmlns:w10="urn:schemas-microsoft-com:office:word" xmlns:w="http://schemas.openxmlformats.org/wordprocessingml/2006/main" xmlns:w14="http://schemas.microsoft.com/office/word/2010/wordml" xmlns:w15="http://schemas.microsoft.com/office/word/2012/wordml" xmlns:wpg="http://schemas.microsoft.com/office/word/2010/wordprocessingGroup" xmlns:wpi="http://schemas.microsoft.com/office/word/2010/wordprocessingInk" xmlns:wne="http://schemas.microsoft.com/office/word/2006/wordml" xmlns:wps="http://schemas.microsoft.com/office/word/2010/wordprocessingShape" mc:Ignorable="w14 w15 wp14">
+<w:footnotes xmlns:ve="http://schemas.openxmlformats.org/markup-compatibility/2006" xmlns:o="urn:schemas-microsoft-com:office:office" xmlns:r="http://schemas.openxmlformats.org/officeDocument/2006/relationships" xmlns:m="http://schemas.openxmlformats.org/officeDocument/2006/math" xmlns:v="urn:schemas-microsoft-com:vml" xmlns:wp="http://schemas.openxmlformats.org/drawingml/2006/wordprocessingDrawing" xmlns:w10="urn:schemas-microsoft-com:office:word" xmlns:w="http://schemas.openxmlformats.org/wordprocessingml/2006/main" xmlns:wne="http://schemas.microsoft.com/office/word/2006/wordml">
   <w:footnote w:type="separator" w:id="-1">
     <w:p>
       <w:pPr>
@@ -10891,8 +10444,8 @@
 </file>
 
 <file path=word/numbering.xml><?xml version="1.0" encoding="utf-8"?>
-<w:numbering xmlns:wpc="http://schemas.microsoft.com/office/word/2010/wordprocessingCanvas" xmlns:mc="http://schemas.openxmlformats.org/markup-compatibility/2006" xmlns:o="urn:schemas-microsoft-com:office:office" xmlns:r="http://schemas.openxmlformats.org/officeDocument/2006/relationships" xmlns:m="http://schemas.openxmlformats.org/officeDocument/2006/math" xmlns:v="urn:schemas-microsoft-com:vml" xmlns:wp14="http://schemas.microsoft.com/office/word/2010/wordprocessingDrawing" xmlns:wp="http://schemas.openxmlformats.org/drawingml/2006/wordprocessingDrawing" xmlns:w10="urn:schemas-microsoft-com:office:word" xmlns:w="http://schemas.openxmlformats.org/wordprocessingml/2006/main" xmlns:w14="http://schemas.microsoft.com/office/word/2010/wordml" xmlns:w15="http://schemas.microsoft.com/office/word/2012/wordml" xmlns:wpg="http://schemas.microsoft.com/office/word/2010/wordprocessingGroup" xmlns:wpi="http://schemas.microsoft.com/office/word/2010/wordprocessingInk" xmlns:wne="http://schemas.microsoft.com/office/word/2006/wordml" xmlns:wps="http://schemas.microsoft.com/office/word/2010/wordprocessingShape" mc:Ignorable="w14 w15 wp14">
-  <w:abstractNum w:abstractNumId="0" w15:restartNumberingAfterBreak="0">
+<w:numbering xmlns:ve="http://schemas.openxmlformats.org/markup-compatibility/2006" xmlns:o="urn:schemas-microsoft-com:office:office" xmlns:r="http://schemas.openxmlformats.org/officeDocument/2006/relationships" xmlns:m="http://schemas.openxmlformats.org/officeDocument/2006/math" xmlns:v="urn:schemas-microsoft-com:vml" xmlns:wp="http://schemas.openxmlformats.org/drawingml/2006/wordprocessingDrawing" xmlns:w10="urn:schemas-microsoft-com:office:word" xmlns:w="http://schemas.openxmlformats.org/wordprocessingml/2006/main" xmlns:wne="http://schemas.microsoft.com/office/word/2006/wordml">
+  <w:abstractNum w:abstractNumId="0">
     <w:nsid w:val="22083547"/>
     <w:multiLevelType w:val="hybridMultilevel"/>
     <w:tmpl w:val="847E674A"/>
@@ -10981,7 +10534,7 @@
       </w:pPr>
     </w:lvl>
   </w:abstractNum>
-  <w:abstractNum w:abstractNumId="1" w15:restartNumberingAfterBreak="0">
+  <w:abstractNum w:abstractNumId="1">
     <w:nsid w:val="3B4C1A60"/>
     <w:multiLevelType w:val="hybridMultilevel"/>
     <w:tmpl w:val="847E674A"/>
@@ -11070,7 +10623,7 @@
       </w:pPr>
     </w:lvl>
   </w:abstractNum>
-  <w:abstractNum w:abstractNumId="2" w15:restartNumberingAfterBreak="0">
+  <w:abstractNum w:abstractNumId="2">
     <w:nsid w:val="40EE329D"/>
     <w:multiLevelType w:val="hybridMultilevel"/>
     <w:tmpl w:val="847E674A"/>
@@ -11159,7 +10712,7 @@
       </w:pPr>
     </w:lvl>
   </w:abstractNum>
-  <w:abstractNum w:abstractNumId="3" w15:restartNumberingAfterBreak="0">
+  <w:abstractNum w:abstractNumId="3">
     <w:nsid w:val="45981278"/>
     <w:multiLevelType w:val="hybridMultilevel"/>
     <w:tmpl w:val="847E674A"/>
@@ -11248,7 +10801,7 @@
       </w:pPr>
     </w:lvl>
   </w:abstractNum>
-  <w:abstractNum w:abstractNumId="4" w15:restartNumberingAfterBreak="0">
+  <w:abstractNum w:abstractNumId="4">
     <w:nsid w:val="46B976D2"/>
     <w:multiLevelType w:val="multilevel"/>
     <w:tmpl w:val="2B26DC68"/>
@@ -11361,7 +10914,7 @@
       </w:rPr>
     </w:lvl>
   </w:abstractNum>
-  <w:abstractNum w:abstractNumId="5" w15:restartNumberingAfterBreak="0">
+  <w:abstractNum w:abstractNumId="5">
     <w:nsid w:val="4FCC020B"/>
     <w:multiLevelType w:val="hybridMultilevel"/>
     <w:tmpl w:val="EE245ED2"/>
@@ -11450,7 +11003,7 @@
       </w:pPr>
     </w:lvl>
   </w:abstractNum>
-  <w:abstractNum w:abstractNumId="6" w15:restartNumberingAfterBreak="0">
+  <w:abstractNum w:abstractNumId="6">
     <w:nsid w:val="524D293D"/>
     <w:multiLevelType w:val="hybridMultilevel"/>
     <w:tmpl w:val="06F661EC"/>
@@ -11539,7 +11092,7 @@
       </w:pPr>
     </w:lvl>
   </w:abstractNum>
-  <w:abstractNum w:abstractNumId="7" w15:restartNumberingAfterBreak="0">
+  <w:abstractNum w:abstractNumId="7">
     <w:nsid w:val="57104C25"/>
     <w:multiLevelType w:val="multilevel"/>
     <w:tmpl w:val="E6F03696"/>
@@ -11652,7 +11205,7 @@
       </w:rPr>
     </w:lvl>
   </w:abstractNum>
-  <w:abstractNum w:abstractNumId="8" w15:restartNumberingAfterBreak="0">
+  <w:abstractNum w:abstractNumId="8">
     <w:nsid w:val="630F0698"/>
     <w:multiLevelType w:val="hybridMultilevel"/>
     <w:tmpl w:val="847E674A"/>
@@ -11741,7 +11294,7 @@
       </w:pPr>
     </w:lvl>
   </w:abstractNum>
-  <w:abstractNum w:abstractNumId="9" w15:restartNumberingAfterBreak="0">
+  <w:abstractNum w:abstractNumId="9">
     <w:nsid w:val="64182CB6"/>
     <w:multiLevelType w:val="hybridMultilevel"/>
     <w:tmpl w:val="847E674A"/>
@@ -11830,7 +11383,7 @@
       </w:pPr>
     </w:lvl>
   </w:abstractNum>
-  <w:abstractNum w:abstractNumId="10" w15:restartNumberingAfterBreak="0">
+  <w:abstractNum w:abstractNumId="10">
     <w:nsid w:val="678E0572"/>
     <w:multiLevelType w:val="multilevel"/>
     <w:tmpl w:val="39EEE872"/>
@@ -11943,7 +11496,7 @@
       </w:rPr>
     </w:lvl>
   </w:abstractNum>
-  <w:abstractNum w:abstractNumId="11" w15:restartNumberingAfterBreak="0">
+  <w:abstractNum w:abstractNumId="11">
     <w:nsid w:val="745D5A4E"/>
     <w:multiLevelType w:val="multilevel"/>
     <w:tmpl w:val="45483C4E"/>
@@ -12056,7 +11609,7 @@
       </w:rPr>
     </w:lvl>
   </w:abstractNum>
-  <w:abstractNum w:abstractNumId="12" w15:restartNumberingAfterBreak="0">
+  <w:abstractNum w:abstractNumId="12">
     <w:nsid w:val="76AE3EB7"/>
     <w:multiLevelType w:val="hybridMultilevel"/>
     <w:tmpl w:val="5B1241E0"/>
@@ -12169,7 +11722,7 @@
       </w:rPr>
     </w:lvl>
   </w:abstractNum>
-  <w:abstractNum w:abstractNumId="13" w15:restartNumberingAfterBreak="0">
+  <w:abstractNum w:abstractNumId="13">
     <w:nsid w:val="7B1F15B5"/>
     <w:multiLevelType w:val="hybridMultilevel"/>
     <w:tmpl w:val="EE245ED2"/>
@@ -12258,7 +11811,7 @@
       </w:pPr>
     </w:lvl>
   </w:abstractNum>
-  <w:abstractNum w:abstractNumId="14" w15:restartNumberingAfterBreak="0">
+  <w:abstractNum w:abstractNumId="14">
     <w:nsid w:val="7BFE1499"/>
     <w:multiLevelType w:val="multilevel"/>
     <w:tmpl w:val="C67AD1EE"/>
@@ -12400,15 +11953,6 @@
   </w:num>
   <w:num w:numId="10">
     <w:abstractNumId w:val="12"/>
-    <w:lvlOverride w:ilvl="0"/>
-    <w:lvlOverride w:ilvl="1"/>
-    <w:lvlOverride w:ilvl="2"/>
-    <w:lvlOverride w:ilvl="3"/>
-    <w:lvlOverride w:ilvl="4"/>
-    <w:lvlOverride w:ilvl="5"/>
-    <w:lvlOverride w:ilvl="6"/>
-    <w:lvlOverride w:ilvl="7"/>
-    <w:lvlOverride w:ilvl="8"/>
   </w:num>
   <w:num w:numId="11">
     <w:abstractNumId w:val="1"/>
@@ -12432,7 +11976,7 @@
 </file>
 
 <file path=word/styles.xml><?xml version="1.0" encoding="utf-8"?>
-<w:styles xmlns:mc="http://schemas.openxmlformats.org/markup-compatibility/2006" xmlns:r="http://schemas.openxmlformats.org/officeDocument/2006/relationships" xmlns:w="http://schemas.openxmlformats.org/wordprocessingml/2006/main" xmlns:w14="http://schemas.microsoft.com/office/word/2010/wordml" xmlns:w15="http://schemas.microsoft.com/office/word/2012/wordml" mc:Ignorable="w14 w15">
+<w:styles xmlns:r="http://schemas.openxmlformats.org/officeDocument/2006/relationships" xmlns:w="http://schemas.openxmlformats.org/wordprocessingml/2006/main">
   <w:docDefaults>
     <w:rPrDefault>
       <w:rPr>
@@ -12448,378 +11992,144 @@
       </w:pPr>
     </w:pPrDefault>
   </w:docDefaults>
-  <w:latentStyles w:defLockedState="0" w:defUIPriority="99" w:defSemiHidden="0" w:defUnhideWhenUsed="0" w:defQFormat="0" w:count="371">
-    <w:lsdException w:name="Normal" w:uiPriority="0" w:qFormat="1"/>
-    <w:lsdException w:name="heading 1" w:uiPriority="9" w:qFormat="1"/>
-    <w:lsdException w:name="heading 2" w:semiHidden="1" w:uiPriority="9" w:unhideWhenUsed="1" w:qFormat="1"/>
-    <w:lsdException w:name="heading 3" w:semiHidden="1" w:uiPriority="9" w:unhideWhenUsed="1" w:qFormat="1"/>
-    <w:lsdException w:name="heading 4" w:semiHidden="1" w:uiPriority="9" w:unhideWhenUsed="1" w:qFormat="1"/>
-    <w:lsdException w:name="heading 5" w:semiHidden="1" w:uiPriority="9" w:unhideWhenUsed="1" w:qFormat="1"/>
-    <w:lsdException w:name="heading 6" w:semiHidden="1" w:uiPriority="9" w:unhideWhenUsed="1" w:qFormat="1"/>
-    <w:lsdException w:name="heading 7" w:semiHidden="1" w:uiPriority="9" w:unhideWhenUsed="1" w:qFormat="1"/>
-    <w:lsdException w:name="heading 8" w:semiHidden="1" w:uiPriority="9" w:unhideWhenUsed="1" w:qFormat="1"/>
-    <w:lsdException w:name="heading 9" w:semiHidden="1" w:uiPriority="9" w:unhideWhenUsed="1" w:qFormat="1"/>
-    <w:lsdException w:name="index 1" w:semiHidden="1" w:unhideWhenUsed="1"/>
-    <w:lsdException w:name="index 2" w:semiHidden="1" w:unhideWhenUsed="1"/>
-    <w:lsdException w:name="index 3" w:semiHidden="1" w:unhideWhenUsed="1"/>
-    <w:lsdException w:name="index 4" w:semiHidden="1" w:unhideWhenUsed="1"/>
-    <w:lsdException w:name="index 5" w:semiHidden="1" w:unhideWhenUsed="1"/>
-    <w:lsdException w:name="index 6" w:semiHidden="1" w:unhideWhenUsed="1"/>
-    <w:lsdException w:name="index 7" w:semiHidden="1" w:unhideWhenUsed="1"/>
-    <w:lsdException w:name="index 8" w:semiHidden="1" w:unhideWhenUsed="1"/>
-    <w:lsdException w:name="index 9" w:semiHidden="1" w:unhideWhenUsed="1"/>
-    <w:lsdException w:name="toc 1" w:semiHidden="1" w:uiPriority="39" w:unhideWhenUsed="1"/>
-    <w:lsdException w:name="toc 2" w:semiHidden="1" w:uiPriority="39" w:unhideWhenUsed="1"/>
-    <w:lsdException w:name="toc 3" w:semiHidden="1" w:uiPriority="39" w:unhideWhenUsed="1"/>
-    <w:lsdException w:name="toc 4" w:semiHidden="1" w:uiPriority="39" w:unhideWhenUsed="1"/>
-    <w:lsdException w:name="toc 5" w:semiHidden="1" w:uiPriority="39" w:unhideWhenUsed="1"/>
-    <w:lsdException w:name="toc 6" w:semiHidden="1" w:uiPriority="39" w:unhideWhenUsed="1"/>
-    <w:lsdException w:name="toc 7" w:semiHidden="1" w:uiPriority="39" w:unhideWhenUsed="1"/>
-    <w:lsdException w:name="toc 8" w:semiHidden="1" w:uiPriority="39" w:unhideWhenUsed="1"/>
-    <w:lsdException w:name="toc 9" w:semiHidden="1" w:uiPriority="39" w:unhideWhenUsed="1"/>
-    <w:lsdException w:name="Normal Indent" w:semiHidden="1" w:unhideWhenUsed="1"/>
-    <w:lsdException w:name="footnote text" w:semiHidden="1" w:unhideWhenUsed="1"/>
-    <w:lsdException w:name="annotation text" w:semiHidden="1" w:unhideWhenUsed="1"/>
-    <w:lsdException w:name="header" w:semiHidden="1" w:unhideWhenUsed="1"/>
-    <w:lsdException w:name="footer" w:semiHidden="1" w:unhideWhenUsed="1"/>
-    <w:lsdException w:name="index heading" w:semiHidden="1" w:unhideWhenUsed="1"/>
-    <w:lsdException w:name="caption" w:semiHidden="1" w:uiPriority="35" w:unhideWhenUsed="1" w:qFormat="1"/>
-    <w:lsdException w:name="table of figures" w:semiHidden="1" w:unhideWhenUsed="1"/>
-    <w:lsdException w:name="envelope address" w:semiHidden="1" w:unhideWhenUsed="1"/>
-    <w:lsdException w:name="envelope return" w:semiHidden="1" w:unhideWhenUsed="1"/>
-    <w:lsdException w:name="footnote reference" w:semiHidden="1" w:unhideWhenUsed="1"/>
-    <w:lsdException w:name="annotation reference" w:semiHidden="1" w:unhideWhenUsed="1"/>
-    <w:lsdException w:name="line number" w:semiHidden="1" w:unhideWhenUsed="1"/>
-    <w:lsdException w:name="page number" w:semiHidden="1" w:unhideWhenUsed="1"/>
-    <w:lsdException w:name="endnote reference" w:semiHidden="1" w:unhideWhenUsed="1"/>
-    <w:lsdException w:name="endnote text" w:semiHidden="1" w:unhideWhenUsed="1"/>
-    <w:lsdException w:name="table of authorities" w:semiHidden="1" w:unhideWhenUsed="1"/>
-    <w:lsdException w:name="macro" w:semiHidden="1" w:unhideWhenUsed="1"/>
-    <w:lsdException w:name="toa heading" w:semiHidden="1" w:unhideWhenUsed="1"/>
-    <w:lsdException w:name="List" w:semiHidden="1" w:unhideWhenUsed="1"/>
-    <w:lsdException w:name="List Bullet" w:semiHidden="1" w:unhideWhenUsed="1"/>
-    <w:lsdException w:name="List Number" w:semiHidden="1" w:unhideWhenUsed="1"/>
-    <w:lsdException w:name="List 2" w:semiHidden="1" w:unhideWhenUsed="1"/>
-    <w:lsdException w:name="List 3" w:semiHidden="1" w:unhideWhenUsed="1"/>
-    <w:lsdException w:name="List 4" w:semiHidden="1" w:unhideWhenUsed="1"/>
-    <w:lsdException w:name="List 5" w:semiHidden="1" w:unhideWhenUsed="1"/>
-    <w:lsdException w:name="List Bullet 2" w:semiHidden="1" w:unhideWhenUsed="1"/>
-    <w:lsdException w:name="List Bullet 3" w:semiHidden="1" w:unhideWhenUsed="1"/>
-    <w:lsdException w:name="List Bullet 4" w:semiHidden="1" w:unhideWhenUsed="1"/>
-    <w:lsdException w:name="List Bullet 5" w:semiHidden="1" w:unhideWhenUsed="1"/>
-    <w:lsdException w:name="List Number 2" w:semiHidden="1" w:unhideWhenUsed="1"/>
-    <w:lsdException w:name="List Number 3" w:semiHidden="1" w:unhideWhenUsed="1"/>
-    <w:lsdException w:name="List Number 4" w:semiHidden="1" w:unhideWhenUsed="1"/>
-    <w:lsdException w:name="List Number 5" w:semiHidden="1" w:unhideWhenUsed="1"/>
-    <w:lsdException w:name="Title" w:uiPriority="10" w:qFormat="1"/>
-    <w:lsdException w:name="Closing" w:semiHidden="1" w:unhideWhenUsed="1"/>
-    <w:lsdException w:name="Signature" w:semiHidden="1" w:unhideWhenUsed="1"/>
-    <w:lsdException w:name="Default Paragraph Font" w:semiHidden="1" w:uiPriority="1" w:unhideWhenUsed="1"/>
-    <w:lsdException w:name="Body Text" w:semiHidden="1" w:unhideWhenUsed="1"/>
-    <w:lsdException w:name="Body Text Indent" w:semiHidden="1" w:unhideWhenUsed="1"/>
-    <w:lsdException w:name="List Continue" w:semiHidden="1" w:unhideWhenUsed="1"/>
-    <w:lsdException w:name="List Continue 2" w:semiHidden="1" w:unhideWhenUsed="1"/>
-    <w:lsdException w:name="List Continue 3" w:semiHidden="1" w:unhideWhenUsed="1"/>
-    <w:lsdException w:name="List Continue 4" w:semiHidden="1" w:unhideWhenUsed="1"/>
-    <w:lsdException w:name="List Continue 5" w:semiHidden="1" w:unhideWhenUsed="1"/>
-    <w:lsdException w:name="Message Header" w:semiHidden="1" w:unhideWhenUsed="1"/>
-    <w:lsdException w:name="Subtitle" w:uiPriority="11" w:qFormat="1"/>
-    <w:lsdException w:name="Salutation" w:semiHidden="1" w:unhideWhenUsed="1"/>
-    <w:lsdException w:name="Date" w:semiHidden="1" w:unhideWhenUsed="1"/>
-    <w:lsdException w:name="Body Text First Indent" w:semiHidden="1" w:unhideWhenUsed="1"/>
-    <w:lsdException w:name="Body Text First Indent 2" w:semiHidden="1" w:unhideWhenUsed="1"/>
-    <w:lsdException w:name="Note Heading" w:semiHidden="1" w:unhideWhenUsed="1"/>
-    <w:lsdException w:name="Body Text 2" w:semiHidden="1" w:unhideWhenUsed="1"/>
-    <w:lsdException w:name="Body Text 3" w:semiHidden="1" w:unhideWhenUsed="1"/>
-    <w:lsdException w:name="Body Text Indent 2" w:semiHidden="1" w:unhideWhenUsed="1"/>
-    <w:lsdException w:name="Body Text Indent 3" w:semiHidden="1" w:unhideWhenUsed="1"/>
-    <w:lsdException w:name="Block Text" w:semiHidden="1" w:unhideWhenUsed="1"/>
-    <w:lsdException w:name="Hyperlink" w:semiHidden="1" w:unhideWhenUsed="1"/>
-    <w:lsdException w:name="FollowedHyperlink" w:semiHidden="1" w:unhideWhenUsed="1"/>
-    <w:lsdException w:name="Strong" w:uiPriority="22" w:qFormat="1"/>
-    <w:lsdException w:name="Emphasis" w:uiPriority="20" w:qFormat="1"/>
-    <w:lsdException w:name="Document Map" w:semiHidden="1" w:unhideWhenUsed="1"/>
-    <w:lsdException w:name="Plain Text" w:semiHidden="1" w:unhideWhenUsed="1"/>
-    <w:lsdException w:name="E-mail Signature" w:semiHidden="1" w:unhideWhenUsed="1"/>
-    <w:lsdException w:name="HTML Top of Form" w:semiHidden="1" w:unhideWhenUsed="1"/>
-    <w:lsdException w:name="HTML Bottom of Form" w:semiHidden="1" w:unhideWhenUsed="1"/>
-    <w:lsdException w:name="Normal (Web)" w:semiHidden="1" w:unhideWhenUsed="1"/>
-    <w:lsdException w:name="HTML Acronym" w:semiHidden="1" w:unhideWhenUsed="1"/>
-    <w:lsdException w:name="HTML Address" w:semiHidden="1" w:unhideWhenUsed="1"/>
-    <w:lsdException w:name="HTML Cite" w:semiHidden="1" w:unhideWhenUsed="1"/>
-    <w:lsdException w:name="HTML Code" w:semiHidden="1" w:unhideWhenUsed="1"/>
-    <w:lsdException w:name="HTML Definition" w:semiHidden="1" w:unhideWhenUsed="1"/>
-    <w:lsdException w:name="HTML Keyboard" w:semiHidden="1" w:unhideWhenUsed="1"/>
-    <w:lsdException w:name="HTML Preformatted" w:semiHidden="1" w:unhideWhenUsed="1"/>
-    <w:lsdException w:name="HTML Sample" w:semiHidden="1" w:unhideWhenUsed="1"/>
-    <w:lsdException w:name="HTML Typewriter" w:semiHidden="1" w:unhideWhenUsed="1"/>
-    <w:lsdException w:name="HTML Variable" w:semiHidden="1" w:unhideWhenUsed="1"/>
-    <w:lsdException w:name="Normal Table" w:semiHidden="1" w:unhideWhenUsed="1"/>
-    <w:lsdException w:name="annotation subject" w:semiHidden="1" w:unhideWhenUsed="1"/>
-    <w:lsdException w:name="No List" w:semiHidden="1" w:unhideWhenUsed="1"/>
-    <w:lsdException w:name="Outline List 1" w:semiHidden="1" w:unhideWhenUsed="1"/>
-    <w:lsdException w:name="Outline List 2" w:semiHidden="1" w:unhideWhenUsed="1"/>
-    <w:lsdException w:name="Outline List 3" w:semiHidden="1" w:unhideWhenUsed="1"/>
-    <w:lsdException w:name="Table Simple 1" w:semiHidden="1" w:unhideWhenUsed="1"/>
-    <w:lsdException w:name="Table Simple 2" w:semiHidden="1" w:unhideWhenUsed="1"/>
-    <w:lsdException w:name="Table Simple 3" w:semiHidden="1" w:unhideWhenUsed="1"/>
-    <w:lsdException w:name="Table Classic 1" w:semiHidden="1" w:unhideWhenUsed="1"/>
-    <w:lsdException w:name="Table Classic 2" w:semiHidden="1" w:unhideWhenUsed="1"/>
-    <w:lsdException w:name="Table Classic 3" w:semiHidden="1" w:unhideWhenUsed="1"/>
-    <w:lsdException w:name="Table Classic 4" w:semiHidden="1" w:unhideWhenUsed="1"/>
-    <w:lsdException w:name="Table Colorful 1" w:semiHidden="1" w:unhideWhenUsed="1"/>
-    <w:lsdException w:name="Table Colorful 2" w:semiHidden="1" w:unhideWhenUsed="1"/>
-    <w:lsdException w:name="Table Colorful 3" w:semiHidden="1" w:unhideWhenUsed="1"/>
-    <w:lsdException w:name="Table Columns 1" w:semiHidden="1" w:unhideWhenUsed="1"/>
-    <w:lsdException w:name="Table Columns 2" w:semiHidden="1" w:unhideWhenUsed="1"/>
-    <w:lsdException w:name="Table Columns 3" w:semiHidden="1" w:unhideWhenUsed="1"/>
-    <w:lsdException w:name="Table Columns 4" w:semiHidden="1" w:unhideWhenUsed="1"/>
-    <w:lsdException w:name="Table Columns 5" w:semiHidden="1" w:unhideWhenUsed="1"/>
-    <w:lsdException w:name="Table Grid 1" w:semiHidden="1" w:unhideWhenUsed="1"/>
-    <w:lsdException w:name="Table Grid 2" w:semiHidden="1" w:unhideWhenUsed="1"/>
-    <w:lsdException w:name="Table Grid 3" w:semiHidden="1" w:unhideWhenUsed="1"/>
-    <w:lsdException w:name="Table Grid 4" w:semiHidden="1" w:unhideWhenUsed="1"/>
-    <w:lsdException w:name="Table Grid 5" w:semiHidden="1" w:unhideWhenUsed="1"/>
-    <w:lsdException w:name="Table Grid 6" w:semiHidden="1" w:unhideWhenUsed="1"/>
-    <w:lsdException w:name="Table Grid 7" w:semiHidden="1" w:unhideWhenUsed="1"/>
-    <w:lsdException w:name="Table Grid 8" w:semiHidden="1" w:unhideWhenUsed="1"/>
-    <w:lsdException w:name="Table List 1" w:semiHidden="1" w:unhideWhenUsed="1"/>
-    <w:lsdException w:name="Table List 2" w:semiHidden="1" w:unhideWhenUsed="1"/>
-    <w:lsdException w:name="Table List 3" w:semiHidden="1" w:unhideWhenUsed="1"/>
-    <w:lsdException w:name="Table List 4" w:semiHidden="1" w:unhideWhenUsed="1"/>
-    <w:lsdException w:name="Table List 5" w:semiHidden="1" w:unhideWhenUsed="1"/>
-    <w:lsdException w:name="Table List 6" w:semiHidden="1" w:unhideWhenUsed="1"/>
-    <w:lsdException w:name="Table List 7" w:semiHidden="1" w:unhideWhenUsed="1"/>
-    <w:lsdException w:name="Table List 8" w:semiHidden="1" w:unhideWhenUsed="1"/>
-    <w:lsdException w:name="Table 3D effects 1" w:semiHidden="1" w:unhideWhenUsed="1"/>
-    <w:lsdException w:name="Table 3D effects 2" w:semiHidden="1" w:unhideWhenUsed="1"/>
-    <w:lsdException w:name="Table 3D effects 3" w:semiHidden="1" w:unhideWhenUsed="1"/>
-    <w:lsdException w:name="Table Contemporary" w:semiHidden="1" w:unhideWhenUsed="1"/>
-    <w:lsdException w:name="Table Elegant" w:semiHidden="1" w:unhideWhenUsed="1"/>
-    <w:lsdException w:name="Table Professional" w:semiHidden="1" w:unhideWhenUsed="1"/>
-    <w:lsdException w:name="Table Subtle 1" w:semiHidden="1" w:unhideWhenUsed="1"/>
-    <w:lsdException w:name="Table Subtle 2" w:semiHidden="1" w:unhideWhenUsed="1"/>
-    <w:lsdException w:name="Table Web 1" w:semiHidden="1" w:unhideWhenUsed="1"/>
-    <w:lsdException w:name="Table Web 2" w:semiHidden="1" w:unhideWhenUsed="1"/>
-    <w:lsdException w:name="Table Web 3" w:semiHidden="1" w:unhideWhenUsed="1"/>
-    <w:lsdException w:name="Balloon Text" w:semiHidden="1" w:unhideWhenUsed="1"/>
-    <w:lsdException w:name="Table Grid" w:uiPriority="39"/>
-    <w:lsdException w:name="Table Theme" w:semiHidden="1" w:unhideWhenUsed="1"/>
-    <w:lsdException w:name="Placeholder Text" w:semiHidden="1"/>
-    <w:lsdException w:name="No Spacing" w:uiPriority="1" w:qFormat="1"/>
-    <w:lsdException w:name="Light Shading" w:uiPriority="60"/>
-    <w:lsdException w:name="Light List" w:uiPriority="61"/>
-    <w:lsdException w:name="Light Grid" w:uiPriority="62"/>
-    <w:lsdException w:name="Medium Shading 1" w:uiPriority="63"/>
-    <w:lsdException w:name="Medium Shading 2" w:uiPriority="64"/>
-    <w:lsdException w:name="Medium List 1" w:uiPriority="65"/>
-    <w:lsdException w:name="Medium List 2" w:uiPriority="66"/>
-    <w:lsdException w:name="Medium Grid 1" w:uiPriority="67"/>
-    <w:lsdException w:name="Medium Grid 2" w:uiPriority="68"/>
-    <w:lsdException w:name="Medium Grid 3" w:uiPriority="69"/>
-    <w:lsdException w:name="Dark List" w:uiPriority="70"/>
-    <w:lsdException w:name="Colorful Shading" w:uiPriority="71"/>
-    <w:lsdException w:name="Colorful List" w:uiPriority="72"/>
-    <w:lsdException w:name="Colorful Grid" w:uiPriority="73"/>
-    <w:lsdException w:name="Light Shading Accent 1" w:uiPriority="60"/>
-    <w:lsdException w:name="Light List Accent 1" w:uiPriority="61"/>
-    <w:lsdException w:name="Light Grid Accent 1" w:uiPriority="62"/>
-    <w:lsdException w:name="Medium Shading 1 Accent 1" w:uiPriority="63"/>
-    <w:lsdException w:name="Medium Shading 2 Accent 1" w:uiPriority="64"/>
-    <w:lsdException w:name="Medium List 1 Accent 1" w:uiPriority="65"/>
-    <w:lsdException w:name="Revision" w:semiHidden="1"/>
-    <w:lsdException w:name="List Paragraph" w:uiPriority="34" w:qFormat="1"/>
-    <w:lsdException w:name="Quote" w:uiPriority="29" w:qFormat="1"/>
-    <w:lsdException w:name="Intense Quote" w:uiPriority="30" w:qFormat="1"/>
-    <w:lsdException w:name="Medium List 2 Accent 1" w:uiPriority="66"/>
-    <w:lsdException w:name="Medium Grid 1 Accent 1" w:uiPriority="67"/>
-    <w:lsdException w:name="Medium Grid 2 Accent 1" w:uiPriority="68"/>
-    <w:lsdException w:name="Medium Grid 3 Accent 1" w:uiPriority="69"/>
-    <w:lsdException w:name="Dark List Accent 1" w:uiPriority="70"/>
-    <w:lsdException w:name="Colorful Shading Accent 1" w:uiPriority="71"/>
-    <w:lsdException w:name="Colorful List Accent 1" w:uiPriority="72"/>
-    <w:lsdException w:name="Colorful Grid Accent 1" w:uiPriority="73"/>
-    <w:lsdException w:name="Light Shading Accent 2" w:uiPriority="60"/>
-    <w:lsdException w:name="Light List Accent 2" w:uiPriority="61"/>
-    <w:lsdException w:name="Light Grid Accent 2" w:uiPriority="62"/>
-    <w:lsdException w:name="Medium Shading 1 Accent 2" w:uiPriority="63"/>
-    <w:lsdException w:name="Medium Shading 2 Accent 2" w:uiPriority="64"/>
-    <w:lsdException w:name="Medium List 1 Accent 2" w:uiPriority="65"/>
-    <w:lsdException w:name="Medium List 2 Accent 2" w:uiPriority="66"/>
-    <w:lsdException w:name="Medium Grid 1 Accent 2" w:uiPriority="67"/>
-    <w:lsdException w:name="Medium Grid 2 Accent 2" w:uiPriority="68"/>
-    <w:lsdException w:name="Medium Grid 3 Accent 2" w:uiPriority="69"/>
-    <w:lsdException w:name="Dark List Accent 2" w:uiPriority="70"/>
-    <w:lsdException w:name="Colorful Shading Accent 2" w:uiPriority="71"/>
-    <w:lsdException w:name="Colorful List Accent 2" w:uiPriority="72"/>
-    <w:lsdException w:name="Colorful Grid Accent 2" w:uiPriority="73"/>
-    <w:lsdException w:name="Light Shading Accent 3" w:uiPriority="60"/>
-    <w:lsdException w:name="Light List Accent 3" w:uiPriority="61"/>
-    <w:lsdException w:name="Light Grid Accent 3" w:uiPriority="62"/>
-    <w:lsdException w:name="Medium Shading 1 Accent 3" w:uiPriority="63"/>
-    <w:lsdException w:name="Medium Shading 2 Accent 3" w:uiPriority="64"/>
-    <w:lsdException w:name="Medium List 1 Accent 3" w:uiPriority="65"/>
-    <w:lsdException w:name="Medium List 2 Accent 3" w:uiPriority="66"/>
-    <w:lsdException w:name="Medium Grid 1 Accent 3" w:uiPriority="67"/>
-    <w:lsdException w:name="Medium Grid 2 Accent 3" w:uiPriority="68"/>
-    <w:lsdException w:name="Medium Grid 3 Accent 3" w:uiPriority="69"/>
-    <w:lsdException w:name="Dark List Accent 3" w:uiPriority="70"/>
-    <w:lsdException w:name="Colorful Shading Accent 3" w:uiPriority="71"/>
-    <w:lsdException w:name="Colorful List Accent 3" w:uiPriority="72"/>
-    <w:lsdException w:name="Colorful Grid Accent 3" w:uiPriority="73"/>
-    <w:lsdException w:name="Light Shading Accent 4" w:uiPriority="60"/>
-    <w:lsdException w:name="Light List Accent 4" w:uiPriority="61"/>
-    <w:lsdException w:name="Light Grid Accent 4" w:uiPriority="62"/>
-    <w:lsdException w:name="Medium Shading 1 Accent 4" w:uiPriority="63"/>
-    <w:lsdException w:name="Medium Shading 2 Accent 4" w:uiPriority="64"/>
-    <w:lsdException w:name="Medium List 1 Accent 4" w:uiPriority="65"/>
-    <w:lsdException w:name="Medium List 2 Accent 4" w:uiPriority="66"/>
-    <w:lsdException w:name="Medium Grid 1 Accent 4" w:uiPriority="67"/>
-    <w:lsdException w:name="Medium Grid 2 Accent 4" w:uiPriority="68"/>
-    <w:lsdException w:name="Medium Grid 3 Accent 4" w:uiPriority="69"/>
-    <w:lsdException w:name="Dark List Accent 4" w:uiPriority="70"/>
-    <w:lsdException w:name="Colorful Shading Accent 4" w:uiPriority="71"/>
-    <w:lsdException w:name="Colorful List Accent 4" w:uiPriority="72"/>
-    <w:lsdException w:name="Colorful Grid Accent 4" w:uiPriority="73"/>
-    <w:lsdException w:name="Light Shading Accent 5" w:uiPriority="60"/>
-    <w:lsdException w:name="Light List Accent 5" w:uiPriority="61"/>
-    <w:lsdException w:name="Light Grid Accent 5" w:uiPriority="62"/>
-    <w:lsdException w:name="Medium Shading 1 Accent 5" w:uiPriority="63"/>
-    <w:lsdException w:name="Medium Shading 2 Accent 5" w:uiPriority="64"/>
-    <w:lsdException w:name="Medium List 1 Accent 5" w:uiPriority="65"/>
-    <w:lsdException w:name="Medium List 2 Accent 5" w:uiPriority="66"/>
-    <w:lsdException w:name="Medium Grid 1 Accent 5" w:uiPriority="67"/>
-    <w:lsdException w:name="Medium Grid 2 Accent 5" w:uiPriority="68"/>
-    <w:lsdException w:name="Medium Grid 3 Accent 5" w:uiPriority="69"/>
-    <w:lsdException w:name="Dark List Accent 5" w:uiPriority="70"/>
-    <w:lsdException w:name="Colorful Shading Accent 5" w:uiPriority="71"/>
-    <w:lsdException w:name="Colorful List Accent 5" w:uiPriority="72"/>
-    <w:lsdException w:name="Colorful Grid Accent 5" w:uiPriority="73"/>
-    <w:lsdException w:name="Light Shading Accent 6" w:uiPriority="60"/>
-    <w:lsdException w:name="Light List Accent 6" w:uiPriority="61"/>
-    <w:lsdException w:name="Light Grid Accent 6" w:uiPriority="62"/>
-    <w:lsdException w:name="Medium Shading 1 Accent 6" w:uiPriority="63"/>
-    <w:lsdException w:name="Medium Shading 2 Accent 6" w:uiPriority="64"/>
-    <w:lsdException w:name="Medium List 1 Accent 6" w:uiPriority="65"/>
-    <w:lsdException w:name="Medium List 2 Accent 6" w:uiPriority="66"/>
-    <w:lsdException w:name="Medium Grid 1 Accent 6" w:uiPriority="67"/>
-    <w:lsdException w:name="Medium Grid 2 Accent 6" w:uiPriority="68"/>
-    <w:lsdException w:name="Medium Grid 3 Accent 6" w:uiPriority="69"/>
-    <w:lsdException w:name="Dark List Accent 6" w:uiPriority="70"/>
-    <w:lsdException w:name="Colorful Shading Accent 6" w:uiPriority="71"/>
-    <w:lsdException w:name="Colorful List Accent 6" w:uiPriority="72"/>
-    <w:lsdException w:name="Colorful Grid Accent 6" w:uiPriority="73"/>
-    <w:lsdException w:name="Subtle Emphasis" w:uiPriority="19" w:qFormat="1"/>
-    <w:lsdException w:name="Intense Emphasis" w:uiPriority="21" w:qFormat="1"/>
-    <w:lsdException w:name="Subtle Reference" w:uiPriority="31" w:qFormat="1"/>
-    <w:lsdException w:name="Intense Reference" w:uiPriority="32" w:qFormat="1"/>
-    <w:lsdException w:name="Book Title" w:uiPriority="33" w:qFormat="1"/>
-    <w:lsdException w:name="Bibliography" w:semiHidden="1" w:uiPriority="37" w:unhideWhenUsed="1"/>
-    <w:lsdException w:name="TOC Heading" w:semiHidden="1" w:uiPriority="39" w:unhideWhenUsed="1" w:qFormat="1"/>
-    <w:lsdException w:name="Plain Table 1" w:uiPriority="41"/>
-    <w:lsdException w:name="Plain Table 2" w:uiPriority="42"/>
-    <w:lsdException w:name="Plain Table 3" w:uiPriority="43"/>
-    <w:lsdException w:name="Plain Table 4" w:uiPriority="44"/>
-    <w:lsdException w:name="Plain Table 5" w:uiPriority="45"/>
-    <w:lsdException w:name="Grid Table Light" w:uiPriority="40"/>
-    <w:lsdException w:name="Grid Table 1 Light" w:uiPriority="46"/>
-    <w:lsdException w:name="Grid Table 2" w:uiPriority="47"/>
-    <w:lsdException w:name="Grid Table 3" w:uiPriority="48"/>
-    <w:lsdException w:name="Grid Table 4" w:uiPriority="49"/>
-    <w:lsdException w:name="Grid Table 5 Dark" w:uiPriority="50"/>
-    <w:lsdException w:name="Grid Table 6 Colorful" w:uiPriority="51"/>
-    <w:lsdException w:name="Grid Table 7 Colorful" w:uiPriority="52"/>
-    <w:lsdException w:name="Grid Table 1 Light Accent 1" w:uiPriority="46"/>
-    <w:lsdException w:name="Grid Table 2 Accent 1" w:uiPriority="47"/>
-    <w:lsdException w:name="Grid Table 3 Accent 1" w:uiPriority="48"/>
-    <w:lsdException w:name="Grid Table 4 Accent 1" w:uiPriority="49"/>
-    <w:lsdException w:name="Grid Table 5 Dark Accent 1" w:uiPriority="50"/>
-    <w:lsdException w:name="Grid Table 6 Colorful Accent 1" w:uiPriority="51"/>
-    <w:lsdException w:name="Grid Table 7 Colorful Accent 1" w:uiPriority="52"/>
-    <w:lsdException w:name="Grid Table 1 Light Accent 2" w:uiPriority="46"/>
-    <w:lsdException w:name="Grid Table 2 Accent 2" w:uiPriority="47"/>
-    <w:lsdException w:name="Grid Table 3 Accent 2" w:uiPriority="48"/>
-    <w:lsdException w:name="Grid Table 4 Accent 2" w:uiPriority="49"/>
-    <w:lsdException w:name="Grid Table 5 Dark Accent 2" w:uiPriority="50"/>
-    <w:lsdException w:name="Grid Table 6 Colorful Accent 2" w:uiPriority="51"/>
-    <w:lsdException w:name="Grid Table 7 Colorful Accent 2" w:uiPriority="52"/>
-    <w:lsdException w:name="Grid Table 1 Light Accent 3" w:uiPriority="46"/>
-    <w:lsdException w:name="Grid Table 2 Accent 3" w:uiPriority="47"/>
-    <w:lsdException w:name="Grid Table 3 Accent 3" w:uiPriority="48"/>
-    <w:lsdException w:name="Grid Table 4 Accent 3" w:uiPriority="49"/>
-    <w:lsdException w:name="Grid Table 5 Dark Accent 3" w:uiPriority="50"/>
-    <w:lsdException w:name="Grid Table 6 Colorful Accent 3" w:uiPriority="51"/>
-    <w:lsdException w:name="Grid Table 7 Colorful Accent 3" w:uiPriority="52"/>
-    <w:lsdException w:name="Grid Table 1 Light Accent 4" w:uiPriority="46"/>
-    <w:lsdException w:name="Grid Table 2 Accent 4" w:uiPriority="47"/>
-    <w:lsdException w:name="Grid Table 3 Accent 4" w:uiPriority="48"/>
-    <w:lsdException w:name="Grid Table 4 Accent 4" w:uiPriority="49"/>
-    <w:lsdException w:name="Grid Table 5 Dark Accent 4" w:uiPriority="50"/>
-    <w:lsdException w:name="Grid Table 6 Colorful Accent 4" w:uiPriority="51"/>
-    <w:lsdException w:name="Grid Table 7 Colorful Accent 4" w:uiPriority="52"/>
-    <w:lsdException w:name="Grid Table 1 Light Accent 5" w:uiPriority="46"/>
-    <w:lsdException w:name="Grid Table 2 Accent 5" w:uiPriority="47"/>
-    <w:lsdException w:name="Grid Table 3 Accent 5" w:uiPriority="48"/>
-    <w:lsdException w:name="Grid Table 4 Accent 5" w:uiPriority="49"/>
-    <w:lsdException w:name="Grid Table 5 Dark Accent 5" w:uiPriority="50"/>
-    <w:lsdException w:name="Grid Table 6 Colorful Accent 5" w:uiPriority="51"/>
-    <w:lsdException w:name="Grid Table 7 Colorful Accent 5" w:uiPriority="52"/>
-    <w:lsdException w:name="Grid Table 1 Light Accent 6" w:uiPriority="46"/>
-    <w:lsdException w:name="Grid Table 2 Accent 6" w:uiPriority="47"/>
-    <w:lsdException w:name="Grid Table 3 Accent 6" w:uiPriority="48"/>
-    <w:lsdException w:name="Grid Table 4 Accent 6" w:uiPriority="49"/>
-    <w:lsdException w:name="Grid Table 5 Dark Accent 6" w:uiPriority="50"/>
-    <w:lsdException w:name="Grid Table 6 Colorful Accent 6" w:uiPriority="51"/>
-    <w:lsdException w:name="Grid Table 7 Colorful Accent 6" w:uiPriority="52"/>
-    <w:lsdException w:name="List Table 1 Light" w:uiPriority="46"/>
-    <w:lsdException w:name="List Table 2" w:uiPriority="47"/>
-    <w:lsdException w:name="List Table 3" w:uiPriority="48"/>
-    <w:lsdException w:name="List Table 4" w:uiPriority="49"/>
-    <w:lsdException w:name="List Table 5 Dark" w:uiPriority="50"/>
-    <w:lsdException w:name="List Table 6 Colorful" w:uiPriority="51"/>
-    <w:lsdException w:name="List Table 7 Colorful" w:uiPriority="52"/>
-    <w:lsdException w:name="List Table 1 Light Accent 1" w:uiPriority="46"/>
-    <w:lsdException w:name="List Table 2 Accent 1" w:uiPriority="47"/>
-    <w:lsdException w:name="List Table 3 Accent 1" w:uiPriority="48"/>
-    <w:lsdException w:name="List Table 4 Accent 1" w:uiPriority="49"/>
-    <w:lsdException w:name="List Table 5 Dark Accent 1" w:uiPriority="50"/>
-    <w:lsdException w:name="List Table 6 Colorful Accent 1" w:uiPriority="51"/>
-    <w:lsdException w:name="List Table 7 Colorful Accent 1" w:uiPriority="52"/>
-    <w:lsdException w:name="List Table 1 Light Accent 2" w:uiPriority="46"/>
-    <w:lsdException w:name="List Table 2 Accent 2" w:uiPriority="47"/>
-    <w:lsdException w:name="List Table 3 Accent 2" w:uiPriority="48"/>
-    <w:lsdException w:name="List Table 4 Accent 2" w:uiPriority="49"/>
-    <w:lsdException w:name="List Table 5 Dark Accent 2" w:uiPriority="50"/>
-    <w:lsdException w:name="List Table 6 Colorful Accent 2" w:uiPriority="51"/>
-    <w:lsdException w:name="List Table 7 Colorful Accent 2" w:uiPriority="52"/>
-    <w:lsdException w:name="List Table 1 Light Accent 3" w:uiPriority="46"/>
-    <w:lsdException w:name="List Table 2 Accent 3" w:uiPriority="47"/>
-    <w:lsdException w:name="List Table 3 Accent 3" w:uiPriority="48"/>
-    <w:lsdException w:name="List Table 4 Accent 3" w:uiPriority="49"/>
-    <w:lsdException w:name="List Table 5 Dark Accent 3" w:uiPriority="50"/>
-    <w:lsdException w:name="List Table 6 Colorful Accent 3" w:uiPriority="51"/>
-    <w:lsdException w:name="List Table 7 Colorful Accent 3" w:uiPriority="52"/>
-    <w:lsdException w:name="List Table 1 Light Accent 4" w:uiPriority="46"/>
-    <w:lsdException w:name="List Table 2 Accent 4" w:uiPriority="47"/>
-    <w:lsdException w:name="List Table 3 Accent 4" w:uiPriority="48"/>
-    <w:lsdException w:name="List Table 4 Accent 4" w:uiPriority="49"/>
-    <w:lsdException w:name="List Table 5 Dark Accent 4" w:uiPriority="50"/>
-    <w:lsdException w:name="List Table 6 Colorful Accent 4" w:uiPriority="51"/>
-    <w:lsdException w:name="List Table 7 Colorful Accent 4" w:uiPriority="52"/>
-    <w:lsdException w:name="List Table 1 Light Accent 5" w:uiPriority="46"/>
-    <w:lsdException w:name="List Table 2 Accent 5" w:uiPriority="47"/>
-    <w:lsdException w:name="List Table 3 Accent 5" w:uiPriority="48"/>
-    <w:lsdException w:name="List Table 4 Accent 5" w:uiPriority="49"/>
-    <w:lsdException w:name="List Table 5 Dark Accent 5" w:uiPriority="50"/>
-    <w:lsdException w:name="List Table 6 Colorful Accent 5" w:uiPriority="51"/>
-    <w:lsdException w:name="List Table 7 Colorful Accent 5" w:uiPriority="52"/>
-    <w:lsdException w:name="List Table 1 Light Accent 6" w:uiPriority="46"/>
-    <w:lsdException w:name="List Table 2 Accent 6" w:uiPriority="47"/>
-    <w:lsdException w:name="List Table 3 Accent 6" w:uiPriority="48"/>
-    <w:lsdException w:name="List Table 4 Accent 6" w:uiPriority="49"/>
-    <w:lsdException w:name="List Table 5 Dark Accent 6" w:uiPriority="50"/>
-    <w:lsdException w:name="List Table 6 Colorful Accent 6" w:uiPriority="51"/>
-    <w:lsdException w:name="List Table 7 Colorful Accent 6" w:uiPriority="52"/>
+  <w:latentStyles w:defLockedState="0" w:defUIPriority="99" w:defSemiHidden="1" w:defUnhideWhenUsed="1" w:defQFormat="0" w:count="267">
+    <w:lsdException w:name="Normal" w:semiHidden="0" w:uiPriority="0" w:unhideWhenUsed="0" w:qFormat="1"/>
+    <w:lsdException w:name="heading 1" w:semiHidden="0" w:uiPriority="9" w:unhideWhenUsed="0" w:qFormat="1"/>
+    <w:lsdException w:name="heading 2" w:uiPriority="9" w:qFormat="1"/>
+    <w:lsdException w:name="heading 3" w:uiPriority="9" w:qFormat="1"/>
+    <w:lsdException w:name="heading 4" w:uiPriority="9" w:qFormat="1"/>
+    <w:lsdException w:name="heading 5" w:uiPriority="9" w:qFormat="1"/>
+    <w:lsdException w:name="heading 6" w:uiPriority="9" w:qFormat="1"/>
+    <w:lsdException w:name="heading 7" w:uiPriority="9" w:qFormat="1"/>
+    <w:lsdException w:name="heading 8" w:uiPriority="9" w:qFormat="1"/>
+    <w:lsdException w:name="heading 9" w:uiPriority="9" w:qFormat="1"/>
+    <w:lsdException w:name="toc 1" w:uiPriority="39"/>
+    <w:lsdException w:name="toc 2" w:uiPriority="39"/>
+    <w:lsdException w:name="toc 3" w:uiPriority="39"/>
+    <w:lsdException w:name="toc 4" w:uiPriority="39"/>
+    <w:lsdException w:name="toc 5" w:uiPriority="39"/>
+    <w:lsdException w:name="toc 6" w:uiPriority="39"/>
+    <w:lsdException w:name="toc 7" w:uiPriority="39"/>
+    <w:lsdException w:name="toc 8" w:uiPriority="39"/>
+    <w:lsdException w:name="toc 9" w:uiPriority="39"/>
+    <w:lsdException w:name="caption" w:uiPriority="35" w:qFormat="1"/>
+    <w:lsdException w:name="Title" w:semiHidden="0" w:uiPriority="10" w:unhideWhenUsed="0" w:qFormat="1"/>
+    <w:lsdException w:name="Default Paragraph Font" w:uiPriority="1"/>
+    <w:lsdException w:name="Subtitle" w:semiHidden="0" w:uiPriority="11" w:unhideWhenUsed="0" w:qFormat="1"/>
+    <w:lsdException w:name="Strong" w:semiHidden="0" w:uiPriority="22" w:unhideWhenUsed="0" w:qFormat="1"/>
+    <w:lsdException w:name="Emphasis" w:semiHidden="0" w:uiPriority="20" w:unhideWhenUsed="0" w:qFormat="1"/>
+    <w:lsdException w:name="Table Grid" w:semiHidden="0" w:uiPriority="39" w:unhideWhenUsed="0"/>
+    <w:lsdException w:name="Placeholder Text" w:unhideWhenUsed="0"/>
+    <w:lsdException w:name="No Spacing" w:semiHidden="0" w:uiPriority="1" w:unhideWhenUsed="0" w:qFormat="1"/>
+    <w:lsdException w:name="Light Shading" w:semiHidden="0" w:uiPriority="60" w:unhideWhenUsed="0"/>
+    <w:lsdException w:name="Light List" w:semiHidden="0" w:uiPriority="61" w:unhideWhenUsed="0"/>
+    <w:lsdException w:name="Light Grid" w:semiHidden="0" w:uiPriority="62" w:unhideWhenUsed="0"/>
+    <w:lsdException w:name="Medium Shading 1" w:semiHidden="0" w:uiPriority="63" w:unhideWhenUsed="0"/>
+    <w:lsdException w:name="Medium Shading 2" w:semiHidden="0" w:uiPriority="64" w:unhideWhenUsed="0"/>
+    <w:lsdException w:name="Medium List 1" w:semiHidden="0" w:uiPriority="65" w:unhideWhenUsed="0"/>
+    <w:lsdException w:name="Medium List 2" w:semiHidden="0" w:uiPriority="66" w:unhideWhenUsed="0"/>
+    <w:lsdException w:name="Medium Grid 1" w:semiHidden="0" w:uiPriority="67" w:unhideWhenUsed="0"/>
+    <w:lsdException w:name="Medium Grid 2" w:semiHidden="0" w:uiPriority="68" w:unhideWhenUsed="0"/>
+    <w:lsdException w:name="Medium Grid 3" w:semiHidden="0" w:uiPriority="69" w:unhideWhenUsed="0"/>
+    <w:lsdException w:name="Dark List" w:semiHidden="0" w:uiPriority="70" w:unhideWhenUsed="0"/>
+    <w:lsdException w:name="Colorful Shading" w:semiHidden="0" w:uiPriority="71" w:unhideWhenUsed="0"/>
+    <w:lsdException w:name="Colorful List" w:semiHidden="0" w:uiPriority="72" w:unhideWhenUsed="0"/>
+    <w:lsdException w:name="Colorful Grid" w:semiHidden="0" w:uiPriority="73" w:unhideWhenUsed="0"/>
+    <w:lsdException w:name="Light Shading Accent 1" w:semiHidden="0" w:uiPriority="60" w:unhideWhenUsed="0"/>
+    <w:lsdException w:name="Light List Accent 1" w:semiHidden="0" w:uiPriority="61" w:unhideWhenUsed="0"/>
+    <w:lsdException w:name="Light Grid Accent 1" w:semiHidden="0" w:uiPriority="62" w:unhideWhenUsed="0"/>
+    <w:lsdException w:name="Medium Shading 1 Accent 1" w:semiHidden="0" w:uiPriority="63" w:unhideWhenUsed="0"/>
+    <w:lsdException w:name="Medium Shading 2 Accent 1" w:semiHidden="0" w:uiPriority="64" w:unhideWhenUsed="0"/>
+    <w:lsdException w:name="Medium List 1 Accent 1" w:semiHidden="0" w:uiPriority="65" w:unhideWhenUsed="0"/>
+    <w:lsdException w:name="Revision" w:unhideWhenUsed="0"/>
+    <w:lsdException w:name="List Paragraph" w:semiHidden="0" w:uiPriority="34" w:unhideWhenUsed="0" w:qFormat="1"/>
+    <w:lsdException w:name="Quote" w:semiHidden="0" w:uiPriority="29" w:unhideWhenUsed="0" w:qFormat="1"/>
+    <w:lsdException w:name="Intense Quote" w:semiHidden="0" w:uiPriority="30" w:unhideWhenUsed="0" w:qFormat="1"/>
+    <w:lsdException w:name="Medium List 2 Accent 1" w:semiHidden="0" w:uiPriority="66" w:unhideWhenUsed="0"/>
+    <w:lsdException w:name="Medium Grid 1 Accent 1" w:semiHidden="0" w:uiPriority="67" w:unhideWhenUsed="0"/>
+    <w:lsdException w:name="Medium Grid 2 Accent 1" w:semiHidden="0" w:uiPriority="68" w:unhideWhenUsed="0"/>
+    <w:lsdException w:name="Medium Grid 3 Accent 1" w:semiHidden="0" w:uiPriority="69" w:unhideWhenUsed="0"/>
+    <w:lsdException w:name="Dark List Accent 1" w:semiHidden="0" w:uiPriority="70" w:unhideWhenUsed="0"/>
+    <w:lsdException w:name="Colorful Shading Accent 1" w:semiHidden="0" w:uiPriority="71" w:unhideWhenUsed="0"/>
+    <w:lsdException w:name="Colorful List Accent 1" w:semiHidden="0" w:uiPriority="72" w:unhideWhenUsed="0"/>
+    <w:lsdException w:name="Colorful Grid Accent 1" w:semiHidden="0" w:uiPriority="73" w:unhideWhenUsed="0"/>
+    <w:lsdException w:name="Light Shading Accent 2" w:semiHidden="0" w:uiPriority="60" w:unhideWhenUsed="0"/>
+    <w:lsdException w:name="Light List Accent 2" w:semiHidden="0" w:uiPriority="61" w:unhideWhenUsed="0"/>
+    <w:lsdException w:name="Light Grid Accent 2" w:semiHidden="0" w:uiPriority="62" w:unhideWhenUsed="0"/>
+    <w:lsdException w:name="Medium Shading 1 Accent 2" w:semiHidden="0" w:uiPriority="63" w:unhideWhenUsed="0"/>
+    <w:lsdException w:name="Medium Shading 2 Accent 2" w:semiHidden="0" w:uiPriority="64" w:unhideWhenUsed="0"/>
+    <w:lsdException w:name="Medium List 1 Accent 2" w:semiHidden="0" w:uiPriority="65" w:unhideWhenUsed="0"/>
+    <w:lsdException w:name="Medium List 2 Accent 2" w:semiHidden="0" w:uiPriority="66" w:unhideWhenUsed="0"/>
+    <w:lsdException w:name="Medium Grid 1 Accent 2" w:semiHidden="0" w:uiPriority="67" w:unhideWhenUsed="0"/>
+    <w:lsdException w:name="Medium Grid 2 Accent 2" w:semiHidden="0" w:uiPriority="68" w:unhideWhenUsed="0"/>
+    <w:lsdException w:name="Medium Grid 3 Accent 2" w:semiHidden="0" w:uiPriority="69" w:unhideWhenUsed="0"/>
+    <w:lsdException w:name="Dark List Accent 2" w:semiHidden="0" w:uiPriority="70" w:unhideWhenUsed="0"/>
+    <w:lsdException w:name="Colorful Shading Accent 2" w:semiHidden="0" w:uiPriority="71" w:unhideWhenUsed="0"/>
+    <w:lsdException w:name="Colorful List Accent 2" w:semiHidden="0" w:uiPriority="72" w:unhideWhenUsed="0"/>
+    <w:lsdException w:name="Colorful Grid Accent 2" w:semiHidden="0" w:uiPriority="73" w:unhideWhenUsed="0"/>
+    <w:lsdException w:name="Light Shading Accent 3" w:semiHidden="0" w:uiPriority="60" w:unhideWhenUsed="0"/>
+    <w:lsdException w:name="Light List Accent 3" w:semiHidden="0" w:uiPriority="61" w:unhideWhenUsed="0"/>
+    <w:lsdException w:name="Light Grid Accent 3" w:semiHidden="0" w:uiPriority="62" w:unhideWhenUsed="0"/>
+    <w:lsdException w:name="Medium Shading 1 Accent 3" w:semiHidden="0" w:uiPriority="63" w:unhideWhenUsed="0"/>
+    <w:lsdException w:name="Medium Shading 2 Accent 3" w:semiHidden="0" w:uiPriority="64" w:unhideWhenUsed="0"/>
+    <w:lsdException w:name="Medium List 1 Accent 3" w:semiHidden="0" w:uiPriority="65" w:unhideWhenUsed="0"/>
+    <w:lsdException w:name="Medium List 2 Accent 3" w:semiHidden="0" w:uiPriority="66" w:unhideWhenUsed="0"/>
+    <w:lsdException w:name="Medium Grid 1 Accent 3" w:semiHidden="0" w:uiPriority="67" w:unhideWhenUsed="0"/>
+    <w:lsdException w:name="Medium Grid 2 Accent 3" w:semiHidden="0" w:uiPriority="68" w:unhideWhenUsed="0"/>
+    <w:lsdException w:name="Medium Grid 3 Accent 3" w:semiHidden="0" w:uiPriority="69" w:unhideWhenUsed="0"/>
+    <w:lsdException w:name="Dark List Accent 3" w:semiHidden="0" w:uiPriority="70" w:unhideWhenUsed="0"/>
+    <w:lsdException w:name="Colorful Shading Accent 3" w:semiHidden="0" w:uiPriority="71" w:unhideWhenUsed="0"/>
+    <w:lsdException w:name="Colorful List Accent 3" w:semiHidden="0" w:uiPriority="72" w:unhideWhenUsed="0"/>
+    <w:lsdException w:name="Colorful Grid Accent 3" w:semiHidden="0" w:uiPriority="73" w:unhideWhenUsed="0"/>
+    <w:lsdException w:name="Light Shading Accent 4" w:semiHidden="0" w:uiPriority="60" w:unhideWhenUsed="0"/>
+    <w:lsdException w:name="Light List Accent 4" w:semiHidden="0" w:uiPriority="61" w:unhideWhenUsed="0"/>
+    <w:lsdException w:name="Light Grid Accent 4" w:semiHidden="0" w:uiPriority="62" w:unhideWhenUsed="0"/>
+    <w:lsdException w:name="Medium Shading 1 Accent 4" w:semiHidden="0" w:uiPriority="63" w:unhideWhenUsed="0"/>
+    <w:lsdException w:name="Medium Shading 2 Accent 4" w:semiHidden="0" w:uiPriority="64" w:unhideWhenUsed="0"/>
+    <w:lsdException w:name="Medium List 1 Accent 4" w:semiHidden="0" w:uiPriority="65" w:unhideWhenUsed="0"/>
+    <w:lsdException w:name="Medium List 2 Accent 4" w:semiHidden="0" w:uiPriority="66" w:unhideWhenUsed="0"/>
+    <w:lsdException w:name="Medium Grid 1 Accent 4" w:semiHidden="0" w:uiPriority="67" w:unhideWhenUsed="0"/>
+    <w:lsdException w:name="Medium Grid 2 Accent 4" w:semiHidden="0" w:uiPriority="68" w:unhideWhenUsed="0"/>
+    <w:lsdException w:name="Medium Grid 3 Accent 4" w:semiHidden="0" w:uiPriority="69" w:unhideWhenUsed="0"/>
+    <w:lsdException w:name="Dark List Accent 4" w:semiHidden="0" w:uiPriority="70" w:unhideWhenUsed="0"/>
+    <w:lsdException w:name="Colorful Shading Accent 4" w:semiHidden="0" w:uiPriority="71" w:unhideWhenUsed="0"/>
+    <w:lsdException w:name="Colorful List Accent 4" w:semiHidden="0" w:uiPriority="72" w:unhideWhenUsed="0"/>
+    <w:lsdException w:name="Colorful Grid Accent 4" w:semiHidden="0" w:uiPriority="73" w:unhideWhenUsed="0"/>
+    <w:lsdException w:name="Light Shading Accent 5" w:semiHidden="0" w:uiPriority="60" w:unhideWhenUsed="0"/>
+    <w:lsdException w:name="Light List Accent 5" w:semiHidden="0" w:uiPriority="61" w:unhideWhenUsed="0"/>
+    <w:lsdException w:name="Light Grid Accent 5" w:semiHidden="0" w:uiPriority="62" w:unhideWhenUsed="0"/>
+    <w:lsdException w:name="Medium Shading 1 Accent 5" w:semiHidden="0" w:uiPriority="63" w:unhideWhenUsed="0"/>
+    <w:lsdException w:name="Medium Shading 2 Accent 5" w:semiHidden="0" w:uiPriority="64" w:unhideWhenUsed="0"/>
+    <w:lsdException w:name="Medium List 1 Accent 5" w:semiHidden="0" w:uiPriority="65" w:unhideWhenUsed="0"/>
+    <w:lsdException w:name="Medium List 2 Accent 5" w:semiHidden="0" w:uiPriority="66" w:unhideWhenUsed="0"/>
+    <w:lsdException w:name="Medium Grid 1 Accent 5" w:semiHidden="0" w:uiPriority="67" w:unhideWhenUsed="0"/>
+    <w:lsdException w:name="Medium Grid 2 Accent 5" w:semiHidden="0" w:uiPriority="68" w:unhideWhenUsed="0"/>
+    <w:lsdException w:name="Medium Grid 3 Accent 5" w:semiHidden="0" w:uiPriority="69" w:unhideWhenUsed="0"/>
+    <w:lsdException w:name="Dark List Accent 5" w:semiHidden="0" w:uiPriority="70" w:unhideWhenUsed="0"/>
+    <w:lsdException w:name="Colorful Shading Accent 5" w:semiHidden="0" w:uiPriority="71" w:unhideWhenUsed="0"/>
+    <w:lsdException w:name="Colorful List Accent 5" w:semiHidden="0" w:uiPriority="72" w:unhideWhenUsed="0"/>
+    <w:lsdException w:name="Colorful Grid Accent 5" w:semiHidden="0" w:uiPriority="73" w:unhideWhenUsed="0"/>
+    <w:lsdException w:name="Light Shading Accent 6" w:semiHidden="0" w:uiPriority="60" w:unhideWhenUsed="0"/>
+    <w:lsdException w:name="Light List Accent 6" w:semiHidden="0" w:uiPriority="61" w:unhideWhenUsed="0"/>
+    <w:lsdException w:name="Light Grid Accent 6" w:semiHidden="0" w:uiPriority="62" w:unhideWhenUsed="0"/>
+    <w:lsdException w:name="Medium Shading 1 Accent 6" w:semiHidden="0" w:uiPriority="63" w:unhideWhenUsed="0"/>
+    <w:lsdException w:name="Medium Shading 2 Accent 6" w:semiHidden="0" w:uiPriority="64" w:unhideWhenUsed="0"/>
+    <w:lsdException w:name="Medium List 1 Accent 6" w:semiHidden="0" w:uiPriority="65" w:unhideWhenUsed="0"/>
+    <w:lsdException w:name="Medium List 2 Accent 6" w:semiHidden="0" w:uiPriority="66" w:unhideWhenUsed="0"/>
+    <w:lsdException w:name="Medium Grid 1 Accent 6" w:semiHidden="0" w:uiPriority="67" w:unhideWhenUsed="0"/>
+    <w:lsdException w:name="Medium Grid 2 Accent 6" w:semiHidden="0" w:uiPriority="68" w:unhideWhenUsed="0"/>
+    <w:lsdException w:name="Medium Grid 3 Accent 6" w:semiHidden="0" w:uiPriority="69" w:unhideWhenUsed="0"/>
+    <w:lsdException w:name="Dark List Accent 6" w:semiHidden="0" w:uiPriority="70" w:unhideWhenUsed="0"/>
+    <w:lsdException w:name="Colorful Shading Accent 6" w:semiHidden="0" w:uiPriority="71" w:unhideWhenUsed="0"/>
+    <w:lsdException w:name="Colorful List Accent 6" w:semiHidden="0" w:uiPriority="72" w:unhideWhenUsed="0"/>
+    <w:lsdException w:name="Colorful Grid Accent 6" w:semiHidden="0" w:uiPriority="73" w:unhideWhenUsed="0"/>
+    <w:lsdException w:name="Subtle Emphasis" w:semiHidden="0" w:uiPriority="19" w:unhideWhenUsed="0" w:qFormat="1"/>
+    <w:lsdException w:name="Intense Emphasis" w:semiHidden="0" w:uiPriority="21" w:unhideWhenUsed="0" w:qFormat="1"/>
+    <w:lsdException w:name="Subtle Reference" w:semiHidden="0" w:uiPriority="31" w:unhideWhenUsed="0" w:qFormat="1"/>
+    <w:lsdException w:name="Intense Reference" w:semiHidden="0" w:uiPriority="32" w:unhideWhenUsed="0" w:qFormat="1"/>
+    <w:lsdException w:name="Book Title" w:semiHidden="0" w:uiPriority="33" w:unhideWhenUsed="0" w:qFormat="1"/>
+    <w:lsdException w:name="Bibliography" w:uiPriority="37"/>
+    <w:lsdException w:name="TOC Heading" w:uiPriority="39" w:qFormat="1"/>
   </w:latentStyles>
   <w:style w:type="paragraph" w:default="1" w:styleId="Normal">
     <w:name w:val="Normal"/>
@@ -12897,7 +12207,6 @@
   <w:style w:type="character" w:default="1" w:styleId="DefaultParagraphFont">
     <w:name w:val="Default Paragraph Font"/>
     <w:uiPriority w:val="1"/>
-    <w:semiHidden/>
     <w:unhideWhenUsed/>
   </w:style>
   <w:style w:type="table" w:default="1" w:styleId="TableNormal">
@@ -12905,6 +12214,7 @@
     <w:uiPriority w:val="99"/>
     <w:semiHidden/>
     <w:unhideWhenUsed/>
+    <w:qFormat/>
     <w:tblPr>
       <w:tblInd w:w="0" w:type="dxa"/>
       <w:tblCellMar>
@@ -12945,7 +12255,6 @@
       <w:szCs w:val="22"/>
     </w:rPr>
     <w:tblPr>
-      <w:tblInd w:w="0" w:type="nil"/>
       <w:tblBorders>
         <w:top w:val="single" w:sz="4" w:space="0" w:color="auto"/>
         <w:left w:val="single" w:sz="4" w:space="0" w:color="auto"/>
@@ -12954,6 +12263,12 @@
         <w:insideH w:val="single" w:sz="4" w:space="0" w:color="auto"/>
         <w:insideV w:val="single" w:sz="4" w:space="0" w:color="auto"/>
       </w:tblBorders>
+      <w:tblCellMar>
+        <w:top w:w="0" w:type="dxa"/>
+        <w:left w:w="108" w:type="dxa"/>
+        <w:bottom w:w="0" w:type="dxa"/>
+        <w:right w:w="108" w:type="dxa"/>
+      </w:tblCellMar>
     </w:tblPr>
   </w:style>
   <w:style w:type="character" w:customStyle="1" w:styleId="Heading1Char">
@@ -13129,6 +12444,36 @@
       <w:spacing w:after="100"/>
       <w:ind w:left="480"/>
     </w:pPr>
+  </w:style>
+  <w:style w:type="paragraph" w:styleId="BalloonText">
+    <w:name w:val="Balloon Text"/>
+    <w:basedOn w:val="Normal"/>
+    <w:link w:val="BalloonTextChar"/>
+    <w:uiPriority w:val="99"/>
+    <w:semiHidden/>
+    <w:unhideWhenUsed/>
+    <w:rsid w:val="00D00083"/>
+    <w:pPr>
+      <w:spacing w:after="0" w:line="240" w:lineRule="auto"/>
+    </w:pPr>
+    <w:rPr>
+      <w:rFonts w:ascii="Tahoma" w:hAnsi="Tahoma" w:cs="Tahoma"/>
+      <w:sz w:val="16"/>
+      <w:szCs w:val="16"/>
+    </w:rPr>
+  </w:style>
+  <w:style w:type="character" w:customStyle="1" w:styleId="BalloonTextChar">
+    <w:name w:val="Balloon Text Char"/>
+    <w:basedOn w:val="DefaultParagraphFont"/>
+    <w:link w:val="BalloonText"/>
+    <w:uiPriority w:val="99"/>
+    <w:semiHidden/>
+    <w:rsid w:val="00D00083"/>
+    <w:rPr>
+      <w:rFonts w:ascii="Tahoma" w:hAnsi="Tahoma" w:cs="Tahoma"/>
+      <w:sz w:val="16"/>
+      <w:szCs w:val="16"/>
+    </w:rPr>
   </w:style>
 </w:styles>
 </file>
@@ -13421,7 +12766,7 @@
 </file>
 
 <file path=customXml/itemProps1.xml><?xml version="1.0" encoding="utf-8"?>
-<ds:datastoreItem xmlns:ds="http://schemas.openxmlformats.org/officeDocument/2006/customXml" ds:itemID="{C37D313F-201F-4900-851B-3485FDBF3714}">
+<ds:datastoreItem xmlns:ds="http://schemas.openxmlformats.org/officeDocument/2006/customXml" ds:itemID="{31A1DE86-83DB-4A78-8A5A-8F62B8CD7ED5}">
   <ds:schemaRefs>
     <ds:schemaRef ds:uri="http://schemas.openxmlformats.org/officeDocument/2006/bibliography"/>
   </ds:schemaRefs>

</xml_diff>